<commit_message>
3 primitives avec couleur
</commit_message>
<xml_diff>
--- a/Document de design.docx
+++ b/Document de design.docx
@@ -381,22 +381,21 @@
     </w:p>
     <w:sdt>
       <w:sdtPr>
+        <w:rPr>
+          <w:rFonts w:asciiTheme="minorHAnsi" w:eastAsiaTheme="minorHAnsi" w:hAnsiTheme="minorHAnsi" w:cstheme="minorBidi"/>
+          <w:b w:val="0"/>
+          <w:bCs w:val="0"/>
+          <w:color w:val="auto"/>
+          <w:sz w:val="22"/>
+          <w:szCs w:val="22"/>
+          <w:lang w:val="fr-CA"/>
+        </w:rPr>
         <w:id w:val="1634039446"/>
         <w:docPartObj>
           <w:docPartGallery w:val="Table of Contents"/>
           <w:docPartUnique/>
         </w:docPartObj>
       </w:sdtPr>
-      <w:sdtEndPr>
-        <w:rPr>
-          <w:rFonts w:asciiTheme="minorHAnsi" w:eastAsiaTheme="minorHAnsi" w:hAnsiTheme="minorHAnsi" w:cstheme="minorBidi"/>
-          <w:b w:val="0"/>
-          <w:bCs w:val="0"/>
-          <w:color w:val="auto"/>
-          <w:sz w:val="22"/>
-          <w:szCs w:val="22"/>
-        </w:rPr>
-      </w:sdtEndPr>
       <w:sdtContent>
         <w:p>
           <w:pPr>
@@ -955,6 +954,32 @@
     <w:p>
       <w:pPr>
         <w:rPr>
+          <w:lang w:val="fr-FR"/>
+        </w:rPr>
+      </w:pPr>
+      <w:r>
+        <w:rPr>
+          <w:lang w:val="fr-FR"/>
+        </w:rPr>
+        <w:t xml:space="preserve">L'objectif de ce projet de session est de développer une application qui permet de construire, éditer et rendre des scènes 3D. </w:t>
+      </w:r>
+    </w:p>
+    <w:p>
+      <w:pPr>
+        <w:rPr>
+          <w:lang w:val="fr-FR"/>
+        </w:rPr>
+      </w:pPr>
+      <w:r>
+        <w:rPr>
+          <w:lang w:val="fr-FR"/>
+        </w:rPr>
+        <w:t xml:space="preserve">Ces scènes contiennent plusieurs primitives vectorielles dont des lignes, des cercles et des rectangles. On peut choisir la couleur et la grandeur des celles-ci. </w:t>
+      </w:r>
+    </w:p>
+    <w:p>
+      <w:pPr>
+        <w:rPr>
           <w:rFonts w:asciiTheme="majorHAnsi" w:eastAsiaTheme="majorEastAsia" w:hAnsiTheme="majorHAnsi" w:cstheme="majorBidi"/>
           <w:color w:val="365F91" w:themeColor="accent1" w:themeShade="BF"/>
           <w:sz w:val="28"/>
@@ -1331,7 +1356,7 @@
             <w:rPr>
               <w:noProof/>
             </w:rPr>
-            <w:t>9</w:t>
+            <w:t>3</w:t>
           </w:r>
         </w:fldSimple>
       </w:p>
@@ -2003,7 +2028,7 @@
 </file>
 
 <file path=customXml/itemProps1.xml><?xml version="1.0" encoding="utf-8"?>
-<ds:datastoreItem xmlns:ds="http://schemas.openxmlformats.org/officeDocument/2006/customXml" ds:itemID="{65F56EBD-BAAA-4220-BE12-E29CEDA96B5C}">
+<ds:datastoreItem xmlns:ds="http://schemas.openxmlformats.org/officeDocument/2006/customXml" ds:itemID="{F1CF02A8-A782-45A7-93FC-3B07BCB956C5}">
   <ds:schemaRefs>
     <ds:schemaRef ds:uri="http://schemas.openxmlformats.org/officeDocument/2006/bibliography"/>
   </ds:schemaRefs>

</xml_diff>

<commit_message>
Section sommaire et interactivite a jour
</commit_message>
<xml_diff>
--- a/Document de design.docx
+++ b/Document de design.docx
@@ -963,6 +963,12 @@
         </w:rPr>
         <w:t xml:space="preserve">L'objectif de ce projet de session est de développer une application qui permet de construire, éditer et rendre des scènes 3D. </w:t>
       </w:r>
+      <w:r>
+        <w:rPr>
+          <w:lang w:val="fr-FR"/>
+        </w:rPr>
+        <w:t>Ce projet permet d'appliquer les notions vues dans le cadre du cours d'infographie.</w:t>
+      </w:r>
     </w:p>
     <w:p>
       <w:pPr>
@@ -981,6 +987,65 @@
           <w:lang w:val="fr-FR"/>
         </w:rPr>
         <w:t xml:space="preserve"> On peut également </w:t>
+      </w:r>
+      <w:r>
+        <w:rPr>
+          <w:lang w:val="fr-FR"/>
+        </w:rPr>
+        <w:t xml:space="preserve">importer une image de fond ou exporter l'image créée. Toutes les couleurs utilisées sont dans l'espace de couleur HSB (Hue, Saturation et </w:t>
+      </w:r>
+      <w:proofErr w:type="spellStart"/>
+      <w:r>
+        <w:rPr>
+          <w:lang w:val="fr-FR"/>
+        </w:rPr>
+        <w:t>Brightness</w:t>
+      </w:r>
+      <w:proofErr w:type="spellEnd"/>
+      <w:r>
+        <w:rPr>
+          <w:lang w:val="fr-FR"/>
+        </w:rPr>
+        <w:t>).</w:t>
+      </w:r>
+      <w:r>
+        <w:rPr>
+          <w:lang w:val="fr-FR"/>
+        </w:rPr>
+        <w:t xml:space="preserve"> Une interface permet ces options. Elle a été créée avec </w:t>
+      </w:r>
+      <w:proofErr w:type="spellStart"/>
+      <w:r>
+        <w:rPr>
+          <w:lang w:val="fr-FR"/>
+        </w:rPr>
+        <w:t>ofxgui</w:t>
+      </w:r>
+      <w:proofErr w:type="spellEnd"/>
+      <w:r>
+        <w:rPr>
+          <w:lang w:val="fr-FR"/>
+        </w:rPr>
+        <w:t xml:space="preserve">. </w:t>
+      </w:r>
+      <w:r>
+        <w:rPr>
+          <w:lang w:val="fr-FR"/>
+        </w:rPr>
+        <w:t>Des curseurs dynamique permette de savoir le mode que l'utilisateur utilise: mode normal et mode de création.</w:t>
+      </w:r>
+    </w:p>
+    <w:p>
+      <w:pPr>
+        <w:rPr>
+          <w:lang w:val="fr-FR"/>
+        </w:rPr>
+      </w:pPr>
+      <w:r>
+        <w:rPr>
+          <w:lang w:val="fr-FR"/>
+        </w:rPr>
+        <w:t>Notre application pourrait servir à créer une scène de jeu vidéo avec des obstacles pour le héro.</w:t>
       </w:r>
     </w:p>
     <w:p>
@@ -1016,6 +1081,211 @@
         <w:t>2. Interactivité</w:t>
       </w:r>
       <w:bookmarkEnd w:id="1"/>
+    </w:p>
+    <w:p>
+      <w:pPr>
+        <w:rPr>
+          <w:lang w:val="fr-FR"/>
+        </w:rPr>
+      </w:pPr>
+      <w:r>
+        <w:rPr>
+          <w:lang w:val="fr-FR"/>
+        </w:rPr>
+        <w:t>-L'utilisateur peut importer une image de fond à l'aide du bouton "import". Il sera ensuite inviter à choisir un fichier (.</w:t>
+      </w:r>
+      <w:proofErr w:type="spellStart"/>
+      <w:r>
+        <w:rPr>
+          <w:lang w:val="fr-FR"/>
+        </w:rPr>
+        <w:t>png</w:t>
+      </w:r>
+      <w:proofErr w:type="spellEnd"/>
+      <w:r>
+        <w:rPr>
+          <w:lang w:val="fr-FR"/>
+        </w:rPr>
+        <w:t xml:space="preserve"> ou .</w:t>
+      </w:r>
+      <w:proofErr w:type="spellStart"/>
+      <w:r>
+        <w:rPr>
+          <w:lang w:val="fr-FR"/>
+        </w:rPr>
+        <w:t>jpg</w:t>
+      </w:r>
+      <w:proofErr w:type="spellEnd"/>
+      <w:r>
+        <w:rPr>
+          <w:lang w:val="fr-FR"/>
+        </w:rPr>
+        <w:t xml:space="preserve"> acceptés) à l'aide d'un explorateur de fichier.</w:t>
+      </w:r>
+    </w:p>
+    <w:p>
+      <w:pPr>
+        <w:rPr>
+          <w:lang w:val="fr-FR"/>
+        </w:rPr>
+      </w:pPr>
+      <w:r>
+        <w:rPr>
+          <w:lang w:val="fr-FR"/>
+        </w:rPr>
+        <w:t>-L'utilisateur peut exporter une image de sa scène créée. Pour cela, il utilise le bouton "export".</w:t>
+      </w:r>
+    </w:p>
+    <w:p>
+      <w:pPr>
+        <w:rPr>
+          <w:lang w:val="fr-FR"/>
+        </w:rPr>
+      </w:pPr>
+      <w:r>
+        <w:rPr>
+          <w:lang w:val="fr-FR"/>
+        </w:rPr>
+        <w:t>-</w:t>
+      </w:r>
+      <w:r>
+        <w:rPr>
+          <w:lang w:val="fr-FR"/>
+        </w:rPr>
+        <w:t>L'utilisateur peut modifier la valeur de "hue" de la couleur voulu</w:t>
+      </w:r>
+      <w:r>
+        <w:rPr>
+          <w:lang w:val="fr-FR"/>
+        </w:rPr>
+        <w:t>e</w:t>
+      </w:r>
+      <w:r>
+        <w:rPr>
+          <w:lang w:val="fr-FR"/>
+        </w:rPr>
+        <w:t xml:space="preserve"> pour créer ses formes. Il utilise alors le </w:t>
+      </w:r>
+      <w:r>
+        <w:rPr>
+          <w:lang w:val="fr-FR"/>
+        </w:rPr>
+        <w:t>curseur nommé "hue".</w:t>
+      </w:r>
+    </w:p>
+    <w:p>
+      <w:pPr>
+        <w:rPr>
+          <w:lang w:val="fr-FR"/>
+        </w:rPr>
+      </w:pPr>
+      <w:r>
+        <w:rPr>
+          <w:lang w:val="fr-FR"/>
+        </w:rPr>
+        <w:t>-L'utilisateur peut modifier la valeur de "saturation" de la couleur voulue pour créer ses formes. Il utilise alors le curseur nommé "saturation".</w:t>
+      </w:r>
+    </w:p>
+    <w:p>
+      <w:pPr>
+        <w:rPr>
+          <w:lang w:val="fr-FR"/>
+        </w:rPr>
+      </w:pPr>
+      <w:r>
+        <w:rPr>
+          <w:lang w:val="fr-FR"/>
+        </w:rPr>
+        <w:t>-L'utilisateur peut modifier la valeur de "</w:t>
+      </w:r>
+      <w:proofErr w:type="spellStart"/>
+      <w:r>
+        <w:rPr>
+          <w:lang w:val="fr-FR"/>
+        </w:rPr>
+        <w:t>brightness</w:t>
+      </w:r>
+      <w:proofErr w:type="spellEnd"/>
+      <w:r>
+        <w:rPr>
+          <w:lang w:val="fr-FR"/>
+        </w:rPr>
+        <w:t>" de la couleur voulue pour créer ses formes. Il utilise alors le curseur nommé "</w:t>
+      </w:r>
+      <w:proofErr w:type="spellStart"/>
+      <w:r>
+        <w:rPr>
+          <w:lang w:val="fr-FR"/>
+        </w:rPr>
+        <w:t>brightness</w:t>
+      </w:r>
+      <w:proofErr w:type="spellEnd"/>
+      <w:r>
+        <w:rPr>
+          <w:lang w:val="fr-FR"/>
+        </w:rPr>
+        <w:t>".</w:t>
+      </w:r>
+    </w:p>
+    <w:p>
+      <w:pPr>
+        <w:rPr>
+          <w:lang w:val="fr-FR"/>
+        </w:rPr>
+      </w:pPr>
+      <w:r>
+        <w:rPr>
+          <w:lang w:val="fr-FR"/>
+        </w:rPr>
+        <w:t>-L'utilisateur peut créer une ligne. Il clique alors sur le bouton "line" et peut ensuite choisir l'endroit où il veut le point de départ de sa ligne en cliquant avec la souris. Il peut ensuite déplacer la souris pour déterminer la position de fin de la ligne. Il relâche la souris pour indiquer la position qu'il souhaite.</w:t>
+      </w:r>
+    </w:p>
+    <w:p>
+      <w:pPr>
+        <w:rPr>
+          <w:lang w:val="fr-FR"/>
+        </w:rPr>
+      </w:pPr>
+      <w:r>
+        <w:rPr>
+          <w:lang w:val="fr-FR"/>
+        </w:rPr>
+        <w:t>-L'utilisateur peut créer un rectangle. Il clique alors sur le bouton "rectangle" et peut ensuite choisir l'endroit où il veut le point de départ de son rectangle en cliquant avec la souris. Il peut ensuite déplacer la souris pour déterminer la position de fin du rectangle. Il relâche la souris pour indiquer la position qu'il souhaite.</w:t>
+      </w:r>
+    </w:p>
+    <w:p>
+      <w:pPr>
+        <w:rPr>
+          <w:lang w:val="fr-FR"/>
+        </w:rPr>
+      </w:pPr>
+      <w:r>
+        <w:rPr>
+          <w:lang w:val="fr-FR"/>
+        </w:rPr>
+        <w:t>-L'utilisateur peut créer une ellipse. Il clique alors sur le bouton "</w:t>
+      </w:r>
+      <w:proofErr w:type="spellStart"/>
+      <w:r>
+        <w:rPr>
+          <w:lang w:val="fr-FR"/>
+        </w:rPr>
+        <w:t>circle</w:t>
+      </w:r>
+      <w:proofErr w:type="spellEnd"/>
+      <w:r>
+        <w:rPr>
+          <w:lang w:val="fr-FR"/>
+        </w:rPr>
+        <w:t>" et peut ensuite choisir l'endroit où il veut le point de départ de son ellipse en cliquant avec la souris. Il peut ensuite déplacer la souris pour déterminer la position de fin de l'ellipse. Il relâche la souris pour indiquer la position qu'il souhaite.</w:t>
+      </w:r>
+    </w:p>
+    <w:p>
+      <w:pPr>
+        <w:rPr>
+          <w:lang w:val="fr-FR"/>
+        </w:rPr>
+      </w:pPr>
     </w:p>
     <w:p>
       <w:pPr>
@@ -1362,7 +1632,7 @@
             <w:rPr>
               <w:noProof/>
             </w:rPr>
-            <w:t>3</w:t>
+            <w:t>4</w:t>
           </w:r>
         </w:fldSimple>
       </w:p>
@@ -2034,7 +2304,7 @@
 </file>
 
 <file path=customXml/itemProps1.xml><?xml version="1.0" encoding="utf-8"?>
-<ds:datastoreItem xmlns:ds="http://schemas.openxmlformats.org/officeDocument/2006/customXml" ds:itemID="{A67BF9CE-F6FD-41CC-A858-DDD9764963C9}">
+<ds:datastoreItem xmlns:ds="http://schemas.openxmlformats.org/officeDocument/2006/customXml" ds:itemID="{9BEF1E9D-8F11-41E5-A69F-7022E6AC6C96}">
   <ds:schemaRefs>
     <ds:schemaRef ds:uri="http://schemas.openxmlformats.org/officeDocument/2006/bibliography"/>
   </ds:schemaRefs>

</xml_diff>

<commit_message>
Redo de l'historique fonctionnel
</commit_message>
<xml_diff>
--- a/Document de design.docx
+++ b/Document de design.docx
@@ -1335,49 +1335,33 @@
       </w:r>
     </w:p>
     <w:p>
-      <w:pPr>
-        <w:rPr>
-          <w:lang w:val="en-CA"/>
-        </w:rPr>
-      </w:pPr>
-      <w:r>
-        <w:rPr>
-          <w:lang w:val="en-CA"/>
-        </w:rPr>
+      <w:r>
         <w:t>-</w:t>
       </w:r>
       <w:r>
-        <w:rPr>
-          <w:lang w:val="en-CA"/>
-        </w:rPr>
         <w:t>Visual Studio 2015:</w:t>
       </w:r>
-    </w:p>
-    <w:p>
-      <w:pPr>
-        <w:rPr>
-          <w:lang w:val="en-CA"/>
-        </w:rPr>
-      </w:pPr>
-      <w:r>
-        <w:rPr>
-          <w:lang w:val="en-CA"/>
-        </w:rPr>
+      <w:r>
+        <w:t xml:space="preserve"> L</w:t>
+      </w:r>
+      <w:r>
+        <w:t xml:space="preserve">'environnement de développement utilisé pour le développement de l'application. </w:t>
+      </w:r>
+    </w:p>
+    <w:p>
+      <w:r>
         <w:t>-</w:t>
       </w:r>
       <w:proofErr w:type="spellStart"/>
       <w:r>
-        <w:rPr>
-          <w:lang w:val="en-CA"/>
-        </w:rPr>
         <w:t>OpenFrameworks</w:t>
       </w:r>
       <w:proofErr w:type="spellEnd"/>
       <w:r>
-        <w:rPr>
-          <w:lang w:val="en-CA"/>
-        </w:rPr>
         <w:t>:</w:t>
+      </w:r>
+      <w:r>
+        <w:t xml:space="preserve"> Outil C++ pour l'utilisation d'OpenGL</w:t>
       </w:r>
     </w:p>
     <w:p>
@@ -2376,7 +2360,7 @@
 </file>
 
 <file path=customXml/itemProps1.xml><?xml version="1.0" encoding="utf-8"?>
-<ds:datastoreItem xmlns:ds="http://schemas.openxmlformats.org/officeDocument/2006/customXml" ds:itemID="{1C4C19EC-03BB-45F8-ACD7-1EFD83D732FD}">
+<ds:datastoreItem xmlns:ds="http://schemas.openxmlformats.org/officeDocument/2006/customXml" ds:itemID="{318D951C-BA7B-45B8-A158-03B210E6E67A}">
   <ds:schemaRefs>
     <ds:schemaRef ds:uri="http://schemas.openxmlformats.org/officeDocument/2006/bibliography"/>
   </ds:schemaRefs>

</xml_diff>

<commit_message>
Update du doc de design
</commit_message>
<xml_diff>
--- a/Document de design.docx
+++ b/Document de design.docx
@@ -1675,6 +1675,152 @@
         </w:rPr>
         <w:t>".</w:t>
       </w:r>
+      <w:r>
+        <w:rPr>
+          <w:lang w:val="fr-FR"/>
+        </w:rPr>
+        <w:t xml:space="preserve"> Le code utilise essentiellement cette ligne: </w:t>
+      </w:r>
+      <w:proofErr w:type="spellStart"/>
+      <w:r>
+        <w:rPr>
+          <w:rFonts w:ascii="Consolas" w:hAnsi="Consolas" w:cs="Consolas"/>
+          <w:color w:val="000000"/>
+          <w:sz w:val="19"/>
+          <w:szCs w:val="19"/>
+        </w:rPr>
+        <w:t>c.setHsb</w:t>
+      </w:r>
+      <w:proofErr w:type="spellEnd"/>
+      <w:r>
+        <w:rPr>
+          <w:rFonts w:ascii="Consolas" w:hAnsi="Consolas" w:cs="Consolas"/>
+          <w:color w:val="000000"/>
+          <w:sz w:val="19"/>
+          <w:szCs w:val="19"/>
+        </w:rPr>
+        <w:t>(</w:t>
+      </w:r>
+      <w:proofErr w:type="spellStart"/>
+      <w:r>
+        <w:rPr>
+          <w:rFonts w:ascii="Consolas" w:hAnsi="Consolas" w:cs="Consolas"/>
+          <w:color w:val="000000"/>
+          <w:sz w:val="19"/>
+          <w:szCs w:val="19"/>
+        </w:rPr>
+        <w:t>shape</w:t>
+      </w:r>
+      <w:proofErr w:type="spellEnd"/>
+      <w:r>
+        <w:rPr>
+          <w:rFonts w:ascii="Consolas" w:hAnsi="Consolas" w:cs="Consolas"/>
+          <w:color w:val="000000"/>
+          <w:sz w:val="19"/>
+          <w:szCs w:val="19"/>
+        </w:rPr>
+        <w:t>[index].</w:t>
+      </w:r>
+      <w:proofErr w:type="spellStart"/>
+      <w:r>
+        <w:rPr>
+          <w:rFonts w:ascii="Consolas" w:hAnsi="Consolas" w:cs="Consolas"/>
+          <w:color w:val="000000"/>
+          <w:sz w:val="19"/>
+          <w:szCs w:val="19"/>
+        </w:rPr>
+        <w:t>fillColor</w:t>
+      </w:r>
+      <w:proofErr w:type="spellEnd"/>
+      <w:r>
+        <w:rPr>
+          <w:rFonts w:ascii="Consolas" w:hAnsi="Consolas" w:cs="Consolas"/>
+          <w:color w:val="000000"/>
+          <w:sz w:val="19"/>
+          <w:szCs w:val="19"/>
+        </w:rPr>
+        <w:t xml:space="preserve">[0], </w:t>
+      </w:r>
+      <w:proofErr w:type="spellStart"/>
+      <w:r>
+        <w:rPr>
+          <w:rFonts w:ascii="Consolas" w:hAnsi="Consolas" w:cs="Consolas"/>
+          <w:color w:val="000000"/>
+          <w:sz w:val="19"/>
+          <w:szCs w:val="19"/>
+        </w:rPr>
+        <w:t>shape</w:t>
+      </w:r>
+      <w:proofErr w:type="spellEnd"/>
+      <w:r>
+        <w:rPr>
+          <w:rFonts w:ascii="Consolas" w:hAnsi="Consolas" w:cs="Consolas"/>
+          <w:color w:val="000000"/>
+          <w:sz w:val="19"/>
+          <w:szCs w:val="19"/>
+        </w:rPr>
+        <w:t>[index].</w:t>
+      </w:r>
+      <w:proofErr w:type="spellStart"/>
+      <w:r>
+        <w:rPr>
+          <w:rFonts w:ascii="Consolas" w:hAnsi="Consolas" w:cs="Consolas"/>
+          <w:color w:val="000000"/>
+          <w:sz w:val="19"/>
+          <w:szCs w:val="19"/>
+        </w:rPr>
+        <w:t>fillColor</w:t>
+      </w:r>
+      <w:proofErr w:type="spellEnd"/>
+      <w:r>
+        <w:rPr>
+          <w:rFonts w:ascii="Consolas" w:hAnsi="Consolas" w:cs="Consolas"/>
+          <w:color w:val="000000"/>
+          <w:sz w:val="19"/>
+          <w:szCs w:val="19"/>
+        </w:rPr>
+        <w:t xml:space="preserve">[1], </w:t>
+      </w:r>
+      <w:proofErr w:type="spellStart"/>
+      <w:r>
+        <w:rPr>
+          <w:rFonts w:ascii="Consolas" w:hAnsi="Consolas" w:cs="Consolas"/>
+          <w:color w:val="000000"/>
+          <w:sz w:val="19"/>
+          <w:szCs w:val="19"/>
+        </w:rPr>
+        <w:t>shape</w:t>
+      </w:r>
+      <w:proofErr w:type="spellEnd"/>
+      <w:r>
+        <w:rPr>
+          <w:rFonts w:ascii="Consolas" w:hAnsi="Consolas" w:cs="Consolas"/>
+          <w:color w:val="000000"/>
+          <w:sz w:val="19"/>
+          <w:szCs w:val="19"/>
+        </w:rPr>
+        <w:t>[index].</w:t>
+      </w:r>
+      <w:proofErr w:type="spellStart"/>
+      <w:r>
+        <w:rPr>
+          <w:rFonts w:ascii="Consolas" w:hAnsi="Consolas" w:cs="Consolas"/>
+          <w:color w:val="000000"/>
+          <w:sz w:val="19"/>
+          <w:szCs w:val="19"/>
+        </w:rPr>
+        <w:t>fillColor</w:t>
+      </w:r>
+      <w:proofErr w:type="spellEnd"/>
+      <w:r>
+        <w:rPr>
+          <w:rFonts w:ascii="Consolas" w:hAnsi="Consolas" w:cs="Consolas"/>
+          <w:color w:val="000000"/>
+          <w:sz w:val="19"/>
+          <w:szCs w:val="19"/>
+        </w:rPr>
+        <w:t>[2]);</w:t>
+      </w:r>
     </w:p>
     <w:p>
       <w:pPr>
@@ -2272,6 +2418,44 @@
         </w:rPr>
         <w:t>-Curseur dynamique</w:t>
       </w:r>
+      <w:r>
+        <w:rPr>
+          <w:lang w:val="fr-FR"/>
+        </w:rPr>
+        <w:t>:</w:t>
+      </w:r>
+      <w:r>
+        <w:rPr>
+          <w:lang w:val="fr-FR"/>
+        </w:rPr>
+        <w:t xml:space="preserve"> 3 curseurs différents existe. Un curseur création lors de la création de primitive. Un curseur transformation lors de la transformation interactive. Un curseur caméra lors de la modification des éléments de caméra. </w:t>
+      </w:r>
+      <w:r>
+        <w:rPr>
+          <w:lang w:val="fr-FR"/>
+        </w:rPr>
+        <w:t xml:space="preserve">Le code se trouve essentiellement dans la fonction </w:t>
+      </w:r>
+      <w:proofErr w:type="spellStart"/>
+      <w:r>
+        <w:rPr>
+          <w:rFonts w:ascii="Consolas" w:hAnsi="Consolas" w:cs="Consolas"/>
+          <w:color w:val="000000"/>
+          <w:sz w:val="19"/>
+          <w:szCs w:val="19"/>
+        </w:rPr>
+        <w:t>drawCursor</w:t>
+      </w:r>
+      <w:proofErr w:type="spellEnd"/>
+      <w:r>
+        <w:rPr>
+          <w:rFonts w:ascii="Consolas" w:hAnsi="Consolas" w:cs="Consolas"/>
+          <w:color w:val="000000"/>
+          <w:sz w:val="19"/>
+          <w:szCs w:val="19"/>
+        </w:rPr>
+        <w:t>.</w:t>
+      </w:r>
     </w:p>
     <w:p>
       <w:pPr>
@@ -2285,11 +2469,72 @@
         </w:rPr>
         <w:t>-Primitives vectorielles</w:t>
       </w:r>
-    </w:p>
-    <w:p>
-      <w:pPr>
-        <w:rPr>
-          <w:lang w:val="fr-FR"/>
+      <w:r>
+        <w:rPr>
+          <w:lang w:val="fr-FR"/>
+        </w:rPr>
+        <w:t>:</w:t>
+      </w:r>
+      <w:r>
+        <w:rPr>
+          <w:lang w:val="fr-FR"/>
+        </w:rPr>
+        <w:t xml:space="preserve"> L'application permet de créer des ellipses, des rectangles et des lignes à l'aide du premier menu. Le code utilise essentiellement les fonctions </w:t>
+      </w:r>
+      <w:proofErr w:type="spellStart"/>
+      <w:r>
+        <w:rPr>
+          <w:lang w:val="fr-FR"/>
+        </w:rPr>
+        <w:t>ofDrawEllipse</w:t>
+      </w:r>
+      <w:proofErr w:type="spellEnd"/>
+      <w:r>
+        <w:rPr>
+          <w:lang w:val="fr-FR"/>
+        </w:rPr>
+        <w:t xml:space="preserve">, </w:t>
+      </w:r>
+      <w:proofErr w:type="spellStart"/>
+      <w:r>
+        <w:rPr>
+          <w:lang w:val="fr-FR"/>
+        </w:rPr>
+        <w:t>ofDrawRectangle</w:t>
+      </w:r>
+      <w:proofErr w:type="spellEnd"/>
+      <w:r>
+        <w:rPr>
+          <w:lang w:val="fr-FR"/>
+        </w:rPr>
+        <w:t xml:space="preserve"> et </w:t>
+      </w:r>
+      <w:proofErr w:type="spellStart"/>
+      <w:r>
+        <w:rPr>
+          <w:lang w:val="fr-FR"/>
+        </w:rPr>
+        <w:t>ofDrawLine</w:t>
+      </w:r>
+      <w:proofErr w:type="spellEnd"/>
+      <w:r>
+        <w:rPr>
+          <w:lang w:val="fr-FR"/>
+        </w:rPr>
+        <w:t>.</w:t>
+      </w:r>
+    </w:p>
+    <w:p>
+      <w:pPr>
+        <w:autoSpaceDE w:val="0"/>
+        <w:autoSpaceDN w:val="0"/>
+        <w:adjustRightInd w:val="0"/>
+        <w:spacing w:after="0" w:line="240" w:lineRule="auto"/>
+        <w:rPr>
+          <w:rFonts w:ascii="Consolas" w:hAnsi="Consolas" w:cs="Consolas"/>
+          <w:color w:val="000000"/>
+          <w:sz w:val="19"/>
+          <w:szCs w:val="19"/>
         </w:rPr>
       </w:pPr>
       <w:r>
@@ -2298,11 +2543,1261 @@
         </w:rPr>
         <w:t>-Interface</w:t>
       </w:r>
-    </w:p>
-    <w:p>
-      <w:pPr>
-        <w:rPr>
-          <w:lang w:val="fr-FR"/>
+      <w:r>
+        <w:rPr>
+          <w:lang w:val="fr-FR"/>
+        </w:rPr>
+        <w:t>:</w:t>
+      </w:r>
+      <w:r>
+        <w:rPr>
+          <w:lang w:val="fr-FR"/>
+        </w:rPr>
+        <w:t xml:space="preserve"> L'interface se trouve dans le coin en haut à gauche. Il permet de choisir les différents mode de création et leur valeur ou option. Voici le code de la première section de l'interface: </w:t>
+      </w:r>
+      <w:r>
+        <w:rPr>
+          <w:lang w:val="fr-FR"/>
+        </w:rPr>
+        <w:tab/>
+      </w:r>
+      <w:r>
+        <w:rPr>
+          <w:rFonts w:ascii="Consolas" w:hAnsi="Consolas" w:cs="Consolas"/>
+          <w:color w:val="000000"/>
+          <w:sz w:val="19"/>
+          <w:szCs w:val="19"/>
+        </w:rPr>
+        <w:t>gui.add(</w:t>
+      </w:r>
+      <w:proofErr w:type="spellStart"/>
+      <w:r>
+        <w:rPr>
+          <w:rFonts w:ascii="Consolas" w:hAnsi="Consolas" w:cs="Consolas"/>
+          <w:color w:val="000000"/>
+          <w:sz w:val="19"/>
+          <w:szCs w:val="19"/>
+        </w:rPr>
+        <w:t>hue.setup</w:t>
+      </w:r>
+      <w:proofErr w:type="spellEnd"/>
+      <w:r>
+        <w:rPr>
+          <w:rFonts w:ascii="Consolas" w:hAnsi="Consolas" w:cs="Consolas"/>
+          <w:color w:val="000000"/>
+          <w:sz w:val="19"/>
+          <w:szCs w:val="19"/>
+        </w:rPr>
+        <w:t>(</w:t>
+      </w:r>
+      <w:r>
+        <w:rPr>
+          <w:rFonts w:ascii="Consolas" w:hAnsi="Consolas" w:cs="Consolas"/>
+          <w:color w:val="A31515"/>
+          <w:sz w:val="19"/>
+          <w:szCs w:val="19"/>
+        </w:rPr>
+        <w:t>"hue"</w:t>
+      </w:r>
+      <w:r>
+        <w:rPr>
+          <w:rFonts w:ascii="Consolas" w:hAnsi="Consolas" w:cs="Consolas"/>
+          <w:color w:val="000000"/>
+          <w:sz w:val="19"/>
+          <w:szCs w:val="19"/>
+        </w:rPr>
+        <w:t>, 0, 0, 255));</w:t>
+      </w:r>
+    </w:p>
+    <w:p>
+      <w:pPr>
+        <w:autoSpaceDE w:val="0"/>
+        <w:autoSpaceDN w:val="0"/>
+        <w:adjustRightInd w:val="0"/>
+        <w:spacing w:after="0" w:line="240" w:lineRule="auto"/>
+        <w:rPr>
+          <w:rFonts w:ascii="Consolas" w:hAnsi="Consolas" w:cs="Consolas"/>
+          <w:color w:val="000000"/>
+          <w:sz w:val="19"/>
+          <w:szCs w:val="19"/>
+          <w:lang w:val="en-CA"/>
+        </w:rPr>
+      </w:pPr>
+      <w:r>
+        <w:rPr>
+          <w:rFonts w:ascii="Consolas" w:hAnsi="Consolas" w:cs="Consolas"/>
+          <w:color w:val="000000"/>
+          <w:sz w:val="19"/>
+          <w:szCs w:val="19"/>
+        </w:rPr>
+        <w:tab/>
+      </w:r>
+      <w:proofErr w:type="spellStart"/>
+      <w:r>
+        <w:rPr>
+          <w:rFonts w:ascii="Consolas" w:hAnsi="Consolas" w:cs="Consolas"/>
+          <w:color w:val="000000"/>
+          <w:sz w:val="19"/>
+          <w:szCs w:val="19"/>
+          <w:lang w:val="en-CA"/>
+        </w:rPr>
+        <w:t>gui.add</w:t>
+      </w:r>
+      <w:proofErr w:type="spellEnd"/>
+      <w:r>
+        <w:rPr>
+          <w:rFonts w:ascii="Consolas" w:hAnsi="Consolas" w:cs="Consolas"/>
+          <w:color w:val="000000"/>
+          <w:sz w:val="19"/>
+          <w:szCs w:val="19"/>
+          <w:lang w:val="en-CA"/>
+        </w:rPr>
+        <w:t>(</w:t>
+      </w:r>
+      <w:proofErr w:type="spellStart"/>
+      <w:r>
+        <w:rPr>
+          <w:rFonts w:ascii="Consolas" w:hAnsi="Consolas" w:cs="Consolas"/>
+          <w:color w:val="000000"/>
+          <w:sz w:val="19"/>
+          <w:szCs w:val="19"/>
+          <w:lang w:val="en-CA"/>
+        </w:rPr>
+        <w:t>saturation.setup</w:t>
+      </w:r>
+      <w:proofErr w:type="spellEnd"/>
+      <w:r>
+        <w:rPr>
+          <w:rFonts w:ascii="Consolas" w:hAnsi="Consolas" w:cs="Consolas"/>
+          <w:color w:val="000000"/>
+          <w:sz w:val="19"/>
+          <w:szCs w:val="19"/>
+          <w:lang w:val="en-CA"/>
+        </w:rPr>
+        <w:t>(</w:t>
+      </w:r>
+      <w:r>
+        <w:rPr>
+          <w:rFonts w:ascii="Consolas" w:hAnsi="Consolas" w:cs="Consolas"/>
+          <w:color w:val="A31515"/>
+          <w:sz w:val="19"/>
+          <w:szCs w:val="19"/>
+          <w:lang w:val="en-CA"/>
+        </w:rPr>
+        <w:t>"saturation"</w:t>
+      </w:r>
+      <w:r>
+        <w:rPr>
+          <w:rFonts w:ascii="Consolas" w:hAnsi="Consolas" w:cs="Consolas"/>
+          <w:color w:val="000000"/>
+          <w:sz w:val="19"/>
+          <w:szCs w:val="19"/>
+          <w:lang w:val="en-CA"/>
+        </w:rPr>
+        <w:t>, 0, 0, 255));</w:t>
+      </w:r>
+    </w:p>
+    <w:p>
+      <w:pPr>
+        <w:autoSpaceDE w:val="0"/>
+        <w:autoSpaceDN w:val="0"/>
+        <w:adjustRightInd w:val="0"/>
+        <w:spacing w:after="0" w:line="240" w:lineRule="auto"/>
+        <w:rPr>
+          <w:rFonts w:ascii="Consolas" w:hAnsi="Consolas" w:cs="Consolas"/>
+          <w:color w:val="000000"/>
+          <w:sz w:val="19"/>
+          <w:szCs w:val="19"/>
+          <w:lang w:val="en-CA"/>
+        </w:rPr>
+      </w:pPr>
+      <w:r>
+        <w:rPr>
+          <w:rFonts w:ascii="Consolas" w:hAnsi="Consolas" w:cs="Consolas"/>
+          <w:color w:val="000000"/>
+          <w:sz w:val="19"/>
+          <w:szCs w:val="19"/>
+          <w:lang w:val="en-CA"/>
+        </w:rPr>
+        <w:tab/>
+      </w:r>
+      <w:proofErr w:type="spellStart"/>
+      <w:r>
+        <w:rPr>
+          <w:rFonts w:ascii="Consolas" w:hAnsi="Consolas" w:cs="Consolas"/>
+          <w:color w:val="000000"/>
+          <w:sz w:val="19"/>
+          <w:szCs w:val="19"/>
+          <w:lang w:val="en-CA"/>
+        </w:rPr>
+        <w:t>gui.add</w:t>
+      </w:r>
+      <w:proofErr w:type="spellEnd"/>
+      <w:r>
+        <w:rPr>
+          <w:rFonts w:ascii="Consolas" w:hAnsi="Consolas" w:cs="Consolas"/>
+          <w:color w:val="000000"/>
+          <w:sz w:val="19"/>
+          <w:szCs w:val="19"/>
+          <w:lang w:val="en-CA"/>
+        </w:rPr>
+        <w:t>(</w:t>
+      </w:r>
+      <w:proofErr w:type="spellStart"/>
+      <w:r>
+        <w:rPr>
+          <w:rFonts w:ascii="Consolas" w:hAnsi="Consolas" w:cs="Consolas"/>
+          <w:color w:val="000000"/>
+          <w:sz w:val="19"/>
+          <w:szCs w:val="19"/>
+          <w:lang w:val="en-CA"/>
+        </w:rPr>
+        <w:t>brightness.setup</w:t>
+      </w:r>
+      <w:proofErr w:type="spellEnd"/>
+      <w:r>
+        <w:rPr>
+          <w:rFonts w:ascii="Consolas" w:hAnsi="Consolas" w:cs="Consolas"/>
+          <w:color w:val="000000"/>
+          <w:sz w:val="19"/>
+          <w:szCs w:val="19"/>
+          <w:lang w:val="en-CA"/>
+        </w:rPr>
+        <w:t>(</w:t>
+      </w:r>
+      <w:r>
+        <w:rPr>
+          <w:rFonts w:ascii="Consolas" w:hAnsi="Consolas" w:cs="Consolas"/>
+          <w:color w:val="A31515"/>
+          <w:sz w:val="19"/>
+          <w:szCs w:val="19"/>
+          <w:lang w:val="en-CA"/>
+        </w:rPr>
+        <w:t>"brightness"</w:t>
+      </w:r>
+      <w:r>
+        <w:rPr>
+          <w:rFonts w:ascii="Consolas" w:hAnsi="Consolas" w:cs="Consolas"/>
+          <w:color w:val="000000"/>
+          <w:sz w:val="19"/>
+          <w:szCs w:val="19"/>
+          <w:lang w:val="en-CA"/>
+        </w:rPr>
+        <w:t>, 0, 0, 255));</w:t>
+      </w:r>
+    </w:p>
+    <w:p>
+      <w:pPr>
+        <w:autoSpaceDE w:val="0"/>
+        <w:autoSpaceDN w:val="0"/>
+        <w:adjustRightInd w:val="0"/>
+        <w:spacing w:after="0" w:line="240" w:lineRule="auto"/>
+        <w:rPr>
+          <w:rFonts w:ascii="Consolas" w:hAnsi="Consolas" w:cs="Consolas"/>
+          <w:color w:val="000000"/>
+          <w:sz w:val="19"/>
+          <w:szCs w:val="19"/>
+          <w:lang w:val="en-CA"/>
+        </w:rPr>
+      </w:pPr>
+    </w:p>
+    <w:p>
+      <w:pPr>
+        <w:autoSpaceDE w:val="0"/>
+        <w:autoSpaceDN w:val="0"/>
+        <w:adjustRightInd w:val="0"/>
+        <w:spacing w:after="0" w:line="240" w:lineRule="auto"/>
+        <w:rPr>
+          <w:rFonts w:ascii="Consolas" w:hAnsi="Consolas" w:cs="Consolas"/>
+          <w:color w:val="000000"/>
+          <w:sz w:val="19"/>
+          <w:szCs w:val="19"/>
+          <w:lang w:val="en-CA"/>
+        </w:rPr>
+      </w:pPr>
+      <w:r>
+        <w:rPr>
+          <w:rFonts w:ascii="Consolas" w:hAnsi="Consolas" w:cs="Consolas"/>
+          <w:color w:val="000000"/>
+          <w:sz w:val="19"/>
+          <w:szCs w:val="19"/>
+          <w:lang w:val="en-CA"/>
+        </w:rPr>
+        <w:tab/>
+      </w:r>
+      <w:proofErr w:type="spellStart"/>
+      <w:r>
+        <w:rPr>
+          <w:rFonts w:ascii="Consolas" w:hAnsi="Consolas" w:cs="Consolas"/>
+          <w:color w:val="000000"/>
+          <w:sz w:val="19"/>
+          <w:szCs w:val="19"/>
+          <w:lang w:val="en-CA"/>
+        </w:rPr>
+        <w:t>gui.add</w:t>
+      </w:r>
+      <w:proofErr w:type="spellEnd"/>
+      <w:r>
+        <w:rPr>
+          <w:rFonts w:ascii="Consolas" w:hAnsi="Consolas" w:cs="Consolas"/>
+          <w:color w:val="000000"/>
+          <w:sz w:val="19"/>
+          <w:szCs w:val="19"/>
+          <w:lang w:val="en-CA"/>
+        </w:rPr>
+        <w:t>(</w:t>
+      </w:r>
+      <w:proofErr w:type="spellStart"/>
+      <w:r>
+        <w:rPr>
+          <w:rFonts w:ascii="Consolas" w:hAnsi="Consolas" w:cs="Consolas"/>
+          <w:color w:val="000000"/>
+          <w:sz w:val="19"/>
+          <w:szCs w:val="19"/>
+          <w:lang w:val="en-CA"/>
+        </w:rPr>
+        <w:t>circleButton.setup</w:t>
+      </w:r>
+      <w:proofErr w:type="spellEnd"/>
+      <w:r>
+        <w:rPr>
+          <w:rFonts w:ascii="Consolas" w:hAnsi="Consolas" w:cs="Consolas"/>
+          <w:color w:val="000000"/>
+          <w:sz w:val="19"/>
+          <w:szCs w:val="19"/>
+          <w:lang w:val="en-CA"/>
+        </w:rPr>
+        <w:t>(</w:t>
+      </w:r>
+      <w:r>
+        <w:rPr>
+          <w:rFonts w:ascii="Consolas" w:hAnsi="Consolas" w:cs="Consolas"/>
+          <w:color w:val="A31515"/>
+          <w:sz w:val="19"/>
+          <w:szCs w:val="19"/>
+          <w:lang w:val="en-CA"/>
+        </w:rPr>
+        <w:t>"circle"</w:t>
+      </w:r>
+      <w:r>
+        <w:rPr>
+          <w:rFonts w:ascii="Consolas" w:hAnsi="Consolas" w:cs="Consolas"/>
+          <w:color w:val="000000"/>
+          <w:sz w:val="19"/>
+          <w:szCs w:val="19"/>
+          <w:lang w:val="en-CA"/>
+        </w:rPr>
+        <w:t>));</w:t>
+      </w:r>
+    </w:p>
+    <w:p>
+      <w:pPr>
+        <w:autoSpaceDE w:val="0"/>
+        <w:autoSpaceDN w:val="0"/>
+        <w:adjustRightInd w:val="0"/>
+        <w:spacing w:after="0" w:line="240" w:lineRule="auto"/>
+        <w:rPr>
+          <w:rFonts w:ascii="Consolas" w:hAnsi="Consolas" w:cs="Consolas"/>
+          <w:color w:val="000000"/>
+          <w:sz w:val="19"/>
+          <w:szCs w:val="19"/>
+          <w:lang w:val="en-CA"/>
+        </w:rPr>
+      </w:pPr>
+      <w:r>
+        <w:rPr>
+          <w:rFonts w:ascii="Consolas" w:hAnsi="Consolas" w:cs="Consolas"/>
+          <w:color w:val="000000"/>
+          <w:sz w:val="19"/>
+          <w:szCs w:val="19"/>
+          <w:lang w:val="en-CA"/>
+        </w:rPr>
+        <w:tab/>
+      </w:r>
+      <w:proofErr w:type="spellStart"/>
+      <w:r>
+        <w:rPr>
+          <w:rFonts w:ascii="Consolas" w:hAnsi="Consolas" w:cs="Consolas"/>
+          <w:color w:val="000000"/>
+          <w:sz w:val="19"/>
+          <w:szCs w:val="19"/>
+          <w:lang w:val="en-CA"/>
+        </w:rPr>
+        <w:t>circleButton.addListener</w:t>
+      </w:r>
+      <w:proofErr w:type="spellEnd"/>
+      <w:r>
+        <w:rPr>
+          <w:rFonts w:ascii="Consolas" w:hAnsi="Consolas" w:cs="Consolas"/>
+          <w:color w:val="000000"/>
+          <w:sz w:val="19"/>
+          <w:szCs w:val="19"/>
+          <w:lang w:val="en-CA"/>
+        </w:rPr>
+        <w:t>(</w:t>
+      </w:r>
+      <w:r>
+        <w:rPr>
+          <w:rFonts w:ascii="Consolas" w:hAnsi="Consolas" w:cs="Consolas"/>
+          <w:color w:val="0000FF"/>
+          <w:sz w:val="19"/>
+          <w:szCs w:val="19"/>
+          <w:lang w:val="en-CA"/>
+        </w:rPr>
+        <w:t>this</w:t>
+      </w:r>
+      <w:r>
+        <w:rPr>
+          <w:rFonts w:ascii="Consolas" w:hAnsi="Consolas" w:cs="Consolas"/>
+          <w:color w:val="000000"/>
+          <w:sz w:val="19"/>
+          <w:szCs w:val="19"/>
+          <w:lang w:val="en-CA"/>
+        </w:rPr>
+        <w:t>, &amp;</w:t>
+      </w:r>
+      <w:proofErr w:type="spellStart"/>
+      <w:r>
+        <w:rPr>
+          <w:rFonts w:ascii="Consolas" w:hAnsi="Consolas" w:cs="Consolas"/>
+          <w:color w:val="2B91AF"/>
+          <w:sz w:val="19"/>
+          <w:szCs w:val="19"/>
+          <w:lang w:val="en-CA"/>
+        </w:rPr>
+        <w:t>ofApp</w:t>
+      </w:r>
+      <w:proofErr w:type="spellEnd"/>
+      <w:r>
+        <w:rPr>
+          <w:rFonts w:ascii="Consolas" w:hAnsi="Consolas" w:cs="Consolas"/>
+          <w:color w:val="000000"/>
+          <w:sz w:val="19"/>
+          <w:szCs w:val="19"/>
+          <w:lang w:val="en-CA"/>
+        </w:rPr>
+        <w:t>::</w:t>
+      </w:r>
+      <w:proofErr w:type="spellStart"/>
+      <w:r>
+        <w:rPr>
+          <w:rFonts w:ascii="Consolas" w:hAnsi="Consolas" w:cs="Consolas"/>
+          <w:color w:val="000000"/>
+          <w:sz w:val="19"/>
+          <w:szCs w:val="19"/>
+          <w:lang w:val="en-CA"/>
+        </w:rPr>
+        <w:t>circleListener</w:t>
+      </w:r>
+      <w:proofErr w:type="spellEnd"/>
+      <w:r>
+        <w:rPr>
+          <w:rFonts w:ascii="Consolas" w:hAnsi="Consolas" w:cs="Consolas"/>
+          <w:color w:val="000000"/>
+          <w:sz w:val="19"/>
+          <w:szCs w:val="19"/>
+          <w:lang w:val="en-CA"/>
+        </w:rPr>
+        <w:t>);</w:t>
+      </w:r>
+    </w:p>
+    <w:p>
+      <w:pPr>
+        <w:autoSpaceDE w:val="0"/>
+        <w:autoSpaceDN w:val="0"/>
+        <w:adjustRightInd w:val="0"/>
+        <w:spacing w:after="0" w:line="240" w:lineRule="auto"/>
+        <w:rPr>
+          <w:rFonts w:ascii="Consolas" w:hAnsi="Consolas" w:cs="Consolas"/>
+          <w:color w:val="000000"/>
+          <w:sz w:val="19"/>
+          <w:szCs w:val="19"/>
+          <w:lang w:val="en-CA"/>
+        </w:rPr>
+      </w:pPr>
+      <w:r>
+        <w:rPr>
+          <w:rFonts w:ascii="Consolas" w:hAnsi="Consolas" w:cs="Consolas"/>
+          <w:color w:val="000000"/>
+          <w:sz w:val="19"/>
+          <w:szCs w:val="19"/>
+          <w:lang w:val="en-CA"/>
+        </w:rPr>
+        <w:tab/>
+      </w:r>
+      <w:proofErr w:type="spellStart"/>
+      <w:r>
+        <w:rPr>
+          <w:rFonts w:ascii="Consolas" w:hAnsi="Consolas" w:cs="Consolas"/>
+          <w:color w:val="000000"/>
+          <w:sz w:val="19"/>
+          <w:szCs w:val="19"/>
+          <w:lang w:val="en-CA"/>
+        </w:rPr>
+        <w:t>gui.add</w:t>
+      </w:r>
+      <w:proofErr w:type="spellEnd"/>
+      <w:r>
+        <w:rPr>
+          <w:rFonts w:ascii="Consolas" w:hAnsi="Consolas" w:cs="Consolas"/>
+          <w:color w:val="000000"/>
+          <w:sz w:val="19"/>
+          <w:szCs w:val="19"/>
+          <w:lang w:val="en-CA"/>
+        </w:rPr>
+        <w:t>(</w:t>
+      </w:r>
+      <w:proofErr w:type="spellStart"/>
+      <w:r>
+        <w:rPr>
+          <w:rFonts w:ascii="Consolas" w:hAnsi="Consolas" w:cs="Consolas"/>
+          <w:color w:val="000000"/>
+          <w:sz w:val="19"/>
+          <w:szCs w:val="19"/>
+          <w:lang w:val="en-CA"/>
+        </w:rPr>
+        <w:t>rectangleButton.setup</w:t>
+      </w:r>
+      <w:proofErr w:type="spellEnd"/>
+      <w:r>
+        <w:rPr>
+          <w:rFonts w:ascii="Consolas" w:hAnsi="Consolas" w:cs="Consolas"/>
+          <w:color w:val="000000"/>
+          <w:sz w:val="19"/>
+          <w:szCs w:val="19"/>
+          <w:lang w:val="en-CA"/>
+        </w:rPr>
+        <w:t>(</w:t>
+      </w:r>
+      <w:r>
+        <w:rPr>
+          <w:rFonts w:ascii="Consolas" w:hAnsi="Consolas" w:cs="Consolas"/>
+          <w:color w:val="A31515"/>
+          <w:sz w:val="19"/>
+          <w:szCs w:val="19"/>
+          <w:lang w:val="en-CA"/>
+        </w:rPr>
+        <w:t>"rectangle"</w:t>
+      </w:r>
+      <w:r>
+        <w:rPr>
+          <w:rFonts w:ascii="Consolas" w:hAnsi="Consolas" w:cs="Consolas"/>
+          <w:color w:val="000000"/>
+          <w:sz w:val="19"/>
+          <w:szCs w:val="19"/>
+          <w:lang w:val="en-CA"/>
+        </w:rPr>
+        <w:t>));</w:t>
+      </w:r>
+    </w:p>
+    <w:p>
+      <w:pPr>
+        <w:autoSpaceDE w:val="0"/>
+        <w:autoSpaceDN w:val="0"/>
+        <w:adjustRightInd w:val="0"/>
+        <w:spacing w:after="0" w:line="240" w:lineRule="auto"/>
+        <w:rPr>
+          <w:rFonts w:ascii="Consolas" w:hAnsi="Consolas" w:cs="Consolas"/>
+          <w:color w:val="000000"/>
+          <w:sz w:val="19"/>
+          <w:szCs w:val="19"/>
+          <w:lang w:val="en-CA"/>
+        </w:rPr>
+      </w:pPr>
+      <w:r>
+        <w:rPr>
+          <w:rFonts w:ascii="Consolas" w:hAnsi="Consolas" w:cs="Consolas"/>
+          <w:color w:val="000000"/>
+          <w:sz w:val="19"/>
+          <w:szCs w:val="19"/>
+          <w:lang w:val="en-CA"/>
+        </w:rPr>
+        <w:tab/>
+      </w:r>
+      <w:proofErr w:type="spellStart"/>
+      <w:r>
+        <w:rPr>
+          <w:rFonts w:ascii="Consolas" w:hAnsi="Consolas" w:cs="Consolas"/>
+          <w:color w:val="000000"/>
+          <w:sz w:val="19"/>
+          <w:szCs w:val="19"/>
+          <w:lang w:val="en-CA"/>
+        </w:rPr>
+        <w:t>rectangleButton.addListener</w:t>
+      </w:r>
+      <w:proofErr w:type="spellEnd"/>
+      <w:r>
+        <w:rPr>
+          <w:rFonts w:ascii="Consolas" w:hAnsi="Consolas" w:cs="Consolas"/>
+          <w:color w:val="000000"/>
+          <w:sz w:val="19"/>
+          <w:szCs w:val="19"/>
+          <w:lang w:val="en-CA"/>
+        </w:rPr>
+        <w:t>(</w:t>
+      </w:r>
+      <w:r>
+        <w:rPr>
+          <w:rFonts w:ascii="Consolas" w:hAnsi="Consolas" w:cs="Consolas"/>
+          <w:color w:val="0000FF"/>
+          <w:sz w:val="19"/>
+          <w:szCs w:val="19"/>
+          <w:lang w:val="en-CA"/>
+        </w:rPr>
+        <w:t>this</w:t>
+      </w:r>
+      <w:r>
+        <w:rPr>
+          <w:rFonts w:ascii="Consolas" w:hAnsi="Consolas" w:cs="Consolas"/>
+          <w:color w:val="000000"/>
+          <w:sz w:val="19"/>
+          <w:szCs w:val="19"/>
+          <w:lang w:val="en-CA"/>
+        </w:rPr>
+        <w:t>, &amp;</w:t>
+      </w:r>
+      <w:proofErr w:type="spellStart"/>
+      <w:r>
+        <w:rPr>
+          <w:rFonts w:ascii="Consolas" w:hAnsi="Consolas" w:cs="Consolas"/>
+          <w:color w:val="2B91AF"/>
+          <w:sz w:val="19"/>
+          <w:szCs w:val="19"/>
+          <w:lang w:val="en-CA"/>
+        </w:rPr>
+        <w:t>ofApp</w:t>
+      </w:r>
+      <w:proofErr w:type="spellEnd"/>
+      <w:r>
+        <w:rPr>
+          <w:rFonts w:ascii="Consolas" w:hAnsi="Consolas" w:cs="Consolas"/>
+          <w:color w:val="000000"/>
+          <w:sz w:val="19"/>
+          <w:szCs w:val="19"/>
+          <w:lang w:val="en-CA"/>
+        </w:rPr>
+        <w:t>::</w:t>
+      </w:r>
+      <w:proofErr w:type="spellStart"/>
+      <w:r>
+        <w:rPr>
+          <w:rFonts w:ascii="Consolas" w:hAnsi="Consolas" w:cs="Consolas"/>
+          <w:color w:val="000000"/>
+          <w:sz w:val="19"/>
+          <w:szCs w:val="19"/>
+          <w:lang w:val="en-CA"/>
+        </w:rPr>
+        <w:t>rectangleListener</w:t>
+      </w:r>
+      <w:proofErr w:type="spellEnd"/>
+      <w:r>
+        <w:rPr>
+          <w:rFonts w:ascii="Consolas" w:hAnsi="Consolas" w:cs="Consolas"/>
+          <w:color w:val="000000"/>
+          <w:sz w:val="19"/>
+          <w:szCs w:val="19"/>
+          <w:lang w:val="en-CA"/>
+        </w:rPr>
+        <w:t>);</w:t>
+      </w:r>
+    </w:p>
+    <w:p>
+      <w:pPr>
+        <w:autoSpaceDE w:val="0"/>
+        <w:autoSpaceDN w:val="0"/>
+        <w:adjustRightInd w:val="0"/>
+        <w:spacing w:after="0" w:line="240" w:lineRule="auto"/>
+        <w:rPr>
+          <w:rFonts w:ascii="Consolas" w:hAnsi="Consolas" w:cs="Consolas"/>
+          <w:color w:val="000000"/>
+          <w:sz w:val="19"/>
+          <w:szCs w:val="19"/>
+          <w:lang w:val="en-CA"/>
+        </w:rPr>
+      </w:pPr>
+      <w:r>
+        <w:rPr>
+          <w:rFonts w:ascii="Consolas" w:hAnsi="Consolas" w:cs="Consolas"/>
+          <w:color w:val="000000"/>
+          <w:sz w:val="19"/>
+          <w:szCs w:val="19"/>
+          <w:lang w:val="en-CA"/>
+        </w:rPr>
+        <w:tab/>
+      </w:r>
+      <w:proofErr w:type="spellStart"/>
+      <w:r>
+        <w:rPr>
+          <w:rFonts w:ascii="Consolas" w:hAnsi="Consolas" w:cs="Consolas"/>
+          <w:color w:val="000000"/>
+          <w:sz w:val="19"/>
+          <w:szCs w:val="19"/>
+          <w:lang w:val="en-CA"/>
+        </w:rPr>
+        <w:t>gui.add</w:t>
+      </w:r>
+      <w:proofErr w:type="spellEnd"/>
+      <w:r>
+        <w:rPr>
+          <w:rFonts w:ascii="Consolas" w:hAnsi="Consolas" w:cs="Consolas"/>
+          <w:color w:val="000000"/>
+          <w:sz w:val="19"/>
+          <w:szCs w:val="19"/>
+          <w:lang w:val="en-CA"/>
+        </w:rPr>
+        <w:t>(</w:t>
+      </w:r>
+      <w:proofErr w:type="spellStart"/>
+      <w:r>
+        <w:rPr>
+          <w:rFonts w:ascii="Consolas" w:hAnsi="Consolas" w:cs="Consolas"/>
+          <w:color w:val="000000"/>
+          <w:sz w:val="19"/>
+          <w:szCs w:val="19"/>
+          <w:lang w:val="en-CA"/>
+        </w:rPr>
+        <w:t>lineButton.setup</w:t>
+      </w:r>
+      <w:proofErr w:type="spellEnd"/>
+      <w:r>
+        <w:rPr>
+          <w:rFonts w:ascii="Consolas" w:hAnsi="Consolas" w:cs="Consolas"/>
+          <w:color w:val="000000"/>
+          <w:sz w:val="19"/>
+          <w:szCs w:val="19"/>
+          <w:lang w:val="en-CA"/>
+        </w:rPr>
+        <w:t>(</w:t>
+      </w:r>
+      <w:r>
+        <w:rPr>
+          <w:rFonts w:ascii="Consolas" w:hAnsi="Consolas" w:cs="Consolas"/>
+          <w:color w:val="A31515"/>
+          <w:sz w:val="19"/>
+          <w:szCs w:val="19"/>
+          <w:lang w:val="en-CA"/>
+        </w:rPr>
+        <w:t>"line"</w:t>
+      </w:r>
+      <w:r>
+        <w:rPr>
+          <w:rFonts w:ascii="Consolas" w:hAnsi="Consolas" w:cs="Consolas"/>
+          <w:color w:val="000000"/>
+          <w:sz w:val="19"/>
+          <w:szCs w:val="19"/>
+          <w:lang w:val="en-CA"/>
+        </w:rPr>
+        <w:t>));</w:t>
+      </w:r>
+    </w:p>
+    <w:p>
+      <w:pPr>
+        <w:autoSpaceDE w:val="0"/>
+        <w:autoSpaceDN w:val="0"/>
+        <w:adjustRightInd w:val="0"/>
+        <w:spacing w:after="0" w:line="240" w:lineRule="auto"/>
+        <w:rPr>
+          <w:rFonts w:ascii="Consolas" w:hAnsi="Consolas" w:cs="Consolas"/>
+          <w:color w:val="000000"/>
+          <w:sz w:val="19"/>
+          <w:szCs w:val="19"/>
+          <w:lang w:val="en-CA"/>
+        </w:rPr>
+      </w:pPr>
+      <w:r>
+        <w:rPr>
+          <w:rFonts w:ascii="Consolas" w:hAnsi="Consolas" w:cs="Consolas"/>
+          <w:color w:val="000000"/>
+          <w:sz w:val="19"/>
+          <w:szCs w:val="19"/>
+          <w:lang w:val="en-CA"/>
+        </w:rPr>
+        <w:tab/>
+      </w:r>
+      <w:proofErr w:type="spellStart"/>
+      <w:r>
+        <w:rPr>
+          <w:rFonts w:ascii="Consolas" w:hAnsi="Consolas" w:cs="Consolas"/>
+          <w:color w:val="000000"/>
+          <w:sz w:val="19"/>
+          <w:szCs w:val="19"/>
+          <w:lang w:val="en-CA"/>
+        </w:rPr>
+        <w:t>lineButton.addListener</w:t>
+      </w:r>
+      <w:proofErr w:type="spellEnd"/>
+      <w:r>
+        <w:rPr>
+          <w:rFonts w:ascii="Consolas" w:hAnsi="Consolas" w:cs="Consolas"/>
+          <w:color w:val="000000"/>
+          <w:sz w:val="19"/>
+          <w:szCs w:val="19"/>
+          <w:lang w:val="en-CA"/>
+        </w:rPr>
+        <w:t>(</w:t>
+      </w:r>
+      <w:r>
+        <w:rPr>
+          <w:rFonts w:ascii="Consolas" w:hAnsi="Consolas" w:cs="Consolas"/>
+          <w:color w:val="0000FF"/>
+          <w:sz w:val="19"/>
+          <w:szCs w:val="19"/>
+          <w:lang w:val="en-CA"/>
+        </w:rPr>
+        <w:t>this</w:t>
+      </w:r>
+      <w:r>
+        <w:rPr>
+          <w:rFonts w:ascii="Consolas" w:hAnsi="Consolas" w:cs="Consolas"/>
+          <w:color w:val="000000"/>
+          <w:sz w:val="19"/>
+          <w:szCs w:val="19"/>
+          <w:lang w:val="en-CA"/>
+        </w:rPr>
+        <w:t>, &amp;</w:t>
+      </w:r>
+      <w:proofErr w:type="spellStart"/>
+      <w:r>
+        <w:rPr>
+          <w:rFonts w:ascii="Consolas" w:hAnsi="Consolas" w:cs="Consolas"/>
+          <w:color w:val="2B91AF"/>
+          <w:sz w:val="19"/>
+          <w:szCs w:val="19"/>
+          <w:lang w:val="en-CA"/>
+        </w:rPr>
+        <w:t>ofApp</w:t>
+      </w:r>
+      <w:proofErr w:type="spellEnd"/>
+      <w:r>
+        <w:rPr>
+          <w:rFonts w:ascii="Consolas" w:hAnsi="Consolas" w:cs="Consolas"/>
+          <w:color w:val="000000"/>
+          <w:sz w:val="19"/>
+          <w:szCs w:val="19"/>
+          <w:lang w:val="en-CA"/>
+        </w:rPr>
+        <w:t>::</w:t>
+      </w:r>
+      <w:proofErr w:type="spellStart"/>
+      <w:r>
+        <w:rPr>
+          <w:rFonts w:ascii="Consolas" w:hAnsi="Consolas" w:cs="Consolas"/>
+          <w:color w:val="000000"/>
+          <w:sz w:val="19"/>
+          <w:szCs w:val="19"/>
+          <w:lang w:val="en-CA"/>
+        </w:rPr>
+        <w:t>lineListener</w:t>
+      </w:r>
+      <w:proofErr w:type="spellEnd"/>
+      <w:r>
+        <w:rPr>
+          <w:rFonts w:ascii="Consolas" w:hAnsi="Consolas" w:cs="Consolas"/>
+          <w:color w:val="000000"/>
+          <w:sz w:val="19"/>
+          <w:szCs w:val="19"/>
+          <w:lang w:val="en-CA"/>
+        </w:rPr>
+        <w:t>);</w:t>
+      </w:r>
+    </w:p>
+    <w:p>
+      <w:pPr>
+        <w:autoSpaceDE w:val="0"/>
+        <w:autoSpaceDN w:val="0"/>
+        <w:adjustRightInd w:val="0"/>
+        <w:spacing w:after="0" w:line="240" w:lineRule="auto"/>
+        <w:rPr>
+          <w:rFonts w:ascii="Consolas" w:hAnsi="Consolas" w:cs="Consolas"/>
+          <w:color w:val="000000"/>
+          <w:sz w:val="19"/>
+          <w:szCs w:val="19"/>
+          <w:lang w:val="en-CA"/>
+        </w:rPr>
+      </w:pPr>
+      <w:r>
+        <w:rPr>
+          <w:rFonts w:ascii="Consolas" w:hAnsi="Consolas" w:cs="Consolas"/>
+          <w:color w:val="000000"/>
+          <w:sz w:val="19"/>
+          <w:szCs w:val="19"/>
+          <w:lang w:val="en-CA"/>
+        </w:rPr>
+        <w:tab/>
+      </w:r>
+      <w:proofErr w:type="spellStart"/>
+      <w:r>
+        <w:rPr>
+          <w:rFonts w:ascii="Consolas" w:hAnsi="Consolas" w:cs="Consolas"/>
+          <w:color w:val="000000"/>
+          <w:sz w:val="19"/>
+          <w:szCs w:val="19"/>
+          <w:lang w:val="en-CA"/>
+        </w:rPr>
+        <w:t>gui.add</w:t>
+      </w:r>
+      <w:proofErr w:type="spellEnd"/>
+      <w:r>
+        <w:rPr>
+          <w:rFonts w:ascii="Consolas" w:hAnsi="Consolas" w:cs="Consolas"/>
+          <w:color w:val="000000"/>
+          <w:sz w:val="19"/>
+          <w:szCs w:val="19"/>
+          <w:lang w:val="en-CA"/>
+        </w:rPr>
+        <w:t>(</w:t>
+      </w:r>
+      <w:proofErr w:type="spellStart"/>
+      <w:r>
+        <w:rPr>
+          <w:rFonts w:ascii="Consolas" w:hAnsi="Consolas" w:cs="Consolas"/>
+          <w:color w:val="000000"/>
+          <w:sz w:val="19"/>
+          <w:szCs w:val="19"/>
+          <w:lang w:val="en-CA"/>
+        </w:rPr>
+        <w:t>importButton.setup</w:t>
+      </w:r>
+      <w:proofErr w:type="spellEnd"/>
+      <w:r>
+        <w:rPr>
+          <w:rFonts w:ascii="Consolas" w:hAnsi="Consolas" w:cs="Consolas"/>
+          <w:color w:val="000000"/>
+          <w:sz w:val="19"/>
+          <w:szCs w:val="19"/>
+          <w:lang w:val="en-CA"/>
+        </w:rPr>
+        <w:t>(</w:t>
+      </w:r>
+      <w:r>
+        <w:rPr>
+          <w:rFonts w:ascii="Consolas" w:hAnsi="Consolas" w:cs="Consolas"/>
+          <w:color w:val="A31515"/>
+          <w:sz w:val="19"/>
+          <w:szCs w:val="19"/>
+          <w:lang w:val="en-CA"/>
+        </w:rPr>
+        <w:t>"import"</w:t>
+      </w:r>
+      <w:r>
+        <w:rPr>
+          <w:rFonts w:ascii="Consolas" w:hAnsi="Consolas" w:cs="Consolas"/>
+          <w:color w:val="000000"/>
+          <w:sz w:val="19"/>
+          <w:szCs w:val="19"/>
+          <w:lang w:val="en-CA"/>
+        </w:rPr>
+        <w:t>));</w:t>
+      </w:r>
+    </w:p>
+    <w:p>
+      <w:pPr>
+        <w:autoSpaceDE w:val="0"/>
+        <w:autoSpaceDN w:val="0"/>
+        <w:adjustRightInd w:val="0"/>
+        <w:spacing w:after="0" w:line="240" w:lineRule="auto"/>
+        <w:rPr>
+          <w:rFonts w:ascii="Consolas" w:hAnsi="Consolas" w:cs="Consolas"/>
+          <w:color w:val="000000"/>
+          <w:sz w:val="19"/>
+          <w:szCs w:val="19"/>
+          <w:lang w:val="en-CA"/>
+        </w:rPr>
+      </w:pPr>
+      <w:r>
+        <w:rPr>
+          <w:rFonts w:ascii="Consolas" w:hAnsi="Consolas" w:cs="Consolas"/>
+          <w:color w:val="000000"/>
+          <w:sz w:val="19"/>
+          <w:szCs w:val="19"/>
+          <w:lang w:val="en-CA"/>
+        </w:rPr>
+        <w:lastRenderedPageBreak/>
+        <w:tab/>
+      </w:r>
+      <w:proofErr w:type="spellStart"/>
+      <w:r>
+        <w:rPr>
+          <w:rFonts w:ascii="Consolas" w:hAnsi="Consolas" w:cs="Consolas"/>
+          <w:color w:val="000000"/>
+          <w:sz w:val="19"/>
+          <w:szCs w:val="19"/>
+          <w:lang w:val="en-CA"/>
+        </w:rPr>
+        <w:t>importButton.addListener</w:t>
+      </w:r>
+      <w:proofErr w:type="spellEnd"/>
+      <w:r>
+        <w:rPr>
+          <w:rFonts w:ascii="Consolas" w:hAnsi="Consolas" w:cs="Consolas"/>
+          <w:color w:val="000000"/>
+          <w:sz w:val="19"/>
+          <w:szCs w:val="19"/>
+          <w:lang w:val="en-CA"/>
+        </w:rPr>
+        <w:t>(</w:t>
+      </w:r>
+      <w:r>
+        <w:rPr>
+          <w:rFonts w:ascii="Consolas" w:hAnsi="Consolas" w:cs="Consolas"/>
+          <w:color w:val="0000FF"/>
+          <w:sz w:val="19"/>
+          <w:szCs w:val="19"/>
+          <w:lang w:val="en-CA"/>
+        </w:rPr>
+        <w:t>this</w:t>
+      </w:r>
+      <w:r>
+        <w:rPr>
+          <w:rFonts w:ascii="Consolas" w:hAnsi="Consolas" w:cs="Consolas"/>
+          <w:color w:val="000000"/>
+          <w:sz w:val="19"/>
+          <w:szCs w:val="19"/>
+          <w:lang w:val="en-CA"/>
+        </w:rPr>
+        <w:t>, &amp;</w:t>
+      </w:r>
+      <w:proofErr w:type="spellStart"/>
+      <w:r>
+        <w:rPr>
+          <w:rFonts w:ascii="Consolas" w:hAnsi="Consolas" w:cs="Consolas"/>
+          <w:color w:val="2B91AF"/>
+          <w:sz w:val="19"/>
+          <w:szCs w:val="19"/>
+          <w:lang w:val="en-CA"/>
+        </w:rPr>
+        <w:t>ofApp</w:t>
+      </w:r>
+      <w:proofErr w:type="spellEnd"/>
+      <w:r>
+        <w:rPr>
+          <w:rFonts w:ascii="Consolas" w:hAnsi="Consolas" w:cs="Consolas"/>
+          <w:color w:val="000000"/>
+          <w:sz w:val="19"/>
+          <w:szCs w:val="19"/>
+          <w:lang w:val="en-CA"/>
+        </w:rPr>
+        <w:t>::</w:t>
+      </w:r>
+      <w:proofErr w:type="spellStart"/>
+      <w:r>
+        <w:rPr>
+          <w:rFonts w:ascii="Consolas" w:hAnsi="Consolas" w:cs="Consolas"/>
+          <w:color w:val="000000"/>
+          <w:sz w:val="19"/>
+          <w:szCs w:val="19"/>
+          <w:lang w:val="en-CA"/>
+        </w:rPr>
+        <w:t>importListener</w:t>
+      </w:r>
+      <w:proofErr w:type="spellEnd"/>
+      <w:r>
+        <w:rPr>
+          <w:rFonts w:ascii="Consolas" w:hAnsi="Consolas" w:cs="Consolas"/>
+          <w:color w:val="000000"/>
+          <w:sz w:val="19"/>
+          <w:szCs w:val="19"/>
+          <w:lang w:val="en-CA"/>
+        </w:rPr>
+        <w:t>);</w:t>
+      </w:r>
+    </w:p>
+    <w:p>
+      <w:pPr>
+        <w:autoSpaceDE w:val="0"/>
+        <w:autoSpaceDN w:val="0"/>
+        <w:adjustRightInd w:val="0"/>
+        <w:spacing w:after="0" w:line="240" w:lineRule="auto"/>
+        <w:rPr>
+          <w:rFonts w:ascii="Consolas" w:hAnsi="Consolas" w:cs="Consolas"/>
+          <w:color w:val="000000"/>
+          <w:sz w:val="19"/>
+          <w:szCs w:val="19"/>
+          <w:lang w:val="en-CA"/>
+        </w:rPr>
+      </w:pPr>
+      <w:r>
+        <w:rPr>
+          <w:rFonts w:ascii="Consolas" w:hAnsi="Consolas" w:cs="Consolas"/>
+          <w:color w:val="000000"/>
+          <w:sz w:val="19"/>
+          <w:szCs w:val="19"/>
+          <w:lang w:val="en-CA"/>
+        </w:rPr>
+        <w:tab/>
+      </w:r>
+      <w:proofErr w:type="spellStart"/>
+      <w:r>
+        <w:rPr>
+          <w:rFonts w:ascii="Consolas" w:hAnsi="Consolas" w:cs="Consolas"/>
+          <w:color w:val="000000"/>
+          <w:sz w:val="19"/>
+          <w:szCs w:val="19"/>
+          <w:lang w:val="en-CA"/>
+        </w:rPr>
+        <w:t>gui.add</w:t>
+      </w:r>
+      <w:proofErr w:type="spellEnd"/>
+      <w:r>
+        <w:rPr>
+          <w:rFonts w:ascii="Consolas" w:hAnsi="Consolas" w:cs="Consolas"/>
+          <w:color w:val="000000"/>
+          <w:sz w:val="19"/>
+          <w:szCs w:val="19"/>
+          <w:lang w:val="en-CA"/>
+        </w:rPr>
+        <w:t>(</w:t>
+      </w:r>
+      <w:proofErr w:type="spellStart"/>
+      <w:r>
+        <w:rPr>
+          <w:rFonts w:ascii="Consolas" w:hAnsi="Consolas" w:cs="Consolas"/>
+          <w:color w:val="000000"/>
+          <w:sz w:val="19"/>
+          <w:szCs w:val="19"/>
+          <w:lang w:val="en-CA"/>
+        </w:rPr>
+        <w:t>exportButton.setup</w:t>
+      </w:r>
+      <w:proofErr w:type="spellEnd"/>
+      <w:r>
+        <w:rPr>
+          <w:rFonts w:ascii="Consolas" w:hAnsi="Consolas" w:cs="Consolas"/>
+          <w:color w:val="000000"/>
+          <w:sz w:val="19"/>
+          <w:szCs w:val="19"/>
+          <w:lang w:val="en-CA"/>
+        </w:rPr>
+        <w:t>(</w:t>
+      </w:r>
+      <w:r>
+        <w:rPr>
+          <w:rFonts w:ascii="Consolas" w:hAnsi="Consolas" w:cs="Consolas"/>
+          <w:color w:val="A31515"/>
+          <w:sz w:val="19"/>
+          <w:szCs w:val="19"/>
+          <w:lang w:val="en-CA"/>
+        </w:rPr>
+        <w:t>"export"</w:t>
+      </w:r>
+      <w:r>
+        <w:rPr>
+          <w:rFonts w:ascii="Consolas" w:hAnsi="Consolas" w:cs="Consolas"/>
+          <w:color w:val="000000"/>
+          <w:sz w:val="19"/>
+          <w:szCs w:val="19"/>
+          <w:lang w:val="en-CA"/>
+        </w:rPr>
+        <w:t>));</w:t>
+      </w:r>
+    </w:p>
+    <w:p>
+      <w:pPr>
+        <w:rPr>
+          <w:lang w:val="en-CA"/>
+        </w:rPr>
+      </w:pPr>
+      <w:r>
+        <w:rPr>
+          <w:rFonts w:ascii="Consolas" w:hAnsi="Consolas" w:cs="Consolas"/>
+          <w:color w:val="000000"/>
+          <w:sz w:val="19"/>
+          <w:szCs w:val="19"/>
+          <w:lang w:val="en-CA"/>
+        </w:rPr>
+        <w:tab/>
+      </w:r>
+      <w:proofErr w:type="spellStart"/>
+      <w:r>
+        <w:rPr>
+          <w:rFonts w:ascii="Consolas" w:hAnsi="Consolas" w:cs="Consolas"/>
+          <w:color w:val="000000"/>
+          <w:sz w:val="19"/>
+          <w:szCs w:val="19"/>
+          <w:lang w:val="en-CA"/>
+        </w:rPr>
+        <w:t>exportButton.addListener</w:t>
+      </w:r>
+      <w:proofErr w:type="spellEnd"/>
+      <w:r>
+        <w:rPr>
+          <w:rFonts w:ascii="Consolas" w:hAnsi="Consolas" w:cs="Consolas"/>
+          <w:color w:val="000000"/>
+          <w:sz w:val="19"/>
+          <w:szCs w:val="19"/>
+          <w:lang w:val="en-CA"/>
+        </w:rPr>
+        <w:t>(</w:t>
+      </w:r>
+      <w:r>
+        <w:rPr>
+          <w:rFonts w:ascii="Consolas" w:hAnsi="Consolas" w:cs="Consolas"/>
+          <w:color w:val="0000FF"/>
+          <w:sz w:val="19"/>
+          <w:szCs w:val="19"/>
+          <w:lang w:val="en-CA"/>
+        </w:rPr>
+        <w:t>this</w:t>
+      </w:r>
+      <w:r>
+        <w:rPr>
+          <w:rFonts w:ascii="Consolas" w:hAnsi="Consolas" w:cs="Consolas"/>
+          <w:color w:val="000000"/>
+          <w:sz w:val="19"/>
+          <w:szCs w:val="19"/>
+          <w:lang w:val="en-CA"/>
+        </w:rPr>
+        <w:t>, &amp;</w:t>
+      </w:r>
+      <w:proofErr w:type="spellStart"/>
+      <w:r>
+        <w:rPr>
+          <w:rFonts w:ascii="Consolas" w:hAnsi="Consolas" w:cs="Consolas"/>
+          <w:color w:val="2B91AF"/>
+          <w:sz w:val="19"/>
+          <w:szCs w:val="19"/>
+          <w:lang w:val="en-CA"/>
+        </w:rPr>
+        <w:t>ofApp</w:t>
+      </w:r>
+      <w:proofErr w:type="spellEnd"/>
+      <w:r>
+        <w:rPr>
+          <w:rFonts w:ascii="Consolas" w:hAnsi="Consolas" w:cs="Consolas"/>
+          <w:color w:val="000000"/>
+          <w:sz w:val="19"/>
+          <w:szCs w:val="19"/>
+          <w:lang w:val="en-CA"/>
+        </w:rPr>
+        <w:t>::</w:t>
+      </w:r>
+      <w:proofErr w:type="spellStart"/>
+      <w:r>
+        <w:rPr>
+          <w:rFonts w:ascii="Consolas" w:hAnsi="Consolas" w:cs="Consolas"/>
+          <w:color w:val="000000"/>
+          <w:sz w:val="19"/>
+          <w:szCs w:val="19"/>
+          <w:lang w:val="en-CA"/>
+        </w:rPr>
+        <w:t>exportListener</w:t>
+      </w:r>
+      <w:proofErr w:type="spellEnd"/>
+      <w:r>
+        <w:rPr>
+          <w:rFonts w:ascii="Consolas" w:hAnsi="Consolas" w:cs="Consolas"/>
+          <w:color w:val="000000"/>
+          <w:sz w:val="19"/>
+          <w:szCs w:val="19"/>
+          <w:lang w:val="en-CA"/>
+        </w:rPr>
+        <w:t>);</w:t>
+      </w:r>
+    </w:p>
+    <w:p>
+      <w:pPr>
+        <w:rPr>
+          <w:lang w:val="en-CA"/>
         </w:rPr>
       </w:pPr>
     </w:p>
@@ -2331,6 +3826,12 @@
         </w:rPr>
         <w:t>-Transformation interactive</w:t>
       </w:r>
+      <w:r>
+        <w:rPr>
+          <w:lang w:val="fr-FR"/>
+        </w:rPr>
+        <w:t>: L'utilisateur peut effectuer une translation, une rotation ou une transformation de proportion.</w:t>
+      </w:r>
     </w:p>
     <w:p>
       <w:pPr>
@@ -2357,24 +3858,1763 @@
         </w:rPr>
         <w:t>-Historique</w:t>
       </w:r>
-    </w:p>
-    <w:p>
-      <w:pPr>
-        <w:rPr>
-          <w:lang w:val="fr-FR"/>
-        </w:rPr>
-      </w:pPr>
-    </w:p>
-    <w:p>
-      <w:pPr>
-        <w:rPr>
-          <w:lang w:val="fr-FR"/>
-        </w:rPr>
-      </w:pPr>
-      <w:r>
-        <w:rPr>
-          <w:lang w:val="fr-FR"/>
-        </w:rPr>
+      <w:r>
+        <w:rPr>
+          <w:lang w:val="fr-FR"/>
+        </w:rPr>
+        <w:t>: L'utilisateur peut recréer l'élément déjà («</w:t>
+      </w:r>
+      <w:proofErr w:type="spellStart"/>
+      <w:r>
+        <w:rPr>
+          <w:lang w:val="fr-FR"/>
+        </w:rPr>
+        <w:t>redo</w:t>
+      </w:r>
+      <w:proofErr w:type="spellEnd"/>
+      <w:r>
+        <w:rPr>
+          <w:lang w:val="fr-FR"/>
+        </w:rPr>
+        <w:t>») ajouté à l'aide de la touche "r". L'élément sera créé un peu décalé du précédent pour qu'on le voit. L'utilisateur peut annuler une action («undo») à l'aide de la touche «u». Le dernier élément sera enlevé de l'application. Voici le code correspondant:</w:t>
+      </w:r>
+    </w:p>
+    <w:p>
+      <w:pPr>
+        <w:autoSpaceDE w:val="0"/>
+        <w:autoSpaceDN w:val="0"/>
+        <w:adjustRightInd w:val="0"/>
+        <w:spacing w:after="0" w:line="240" w:lineRule="auto"/>
+        <w:rPr>
+          <w:rFonts w:ascii="Consolas" w:hAnsi="Consolas" w:cs="Consolas"/>
+          <w:color w:val="000000"/>
+          <w:sz w:val="19"/>
+          <w:szCs w:val="19"/>
+          <w:lang w:val="en-CA"/>
+        </w:rPr>
+      </w:pPr>
+      <w:r>
+        <w:rPr>
+          <w:rFonts w:ascii="Consolas" w:hAnsi="Consolas" w:cs="Consolas"/>
+          <w:color w:val="0000FF"/>
+          <w:sz w:val="19"/>
+          <w:szCs w:val="19"/>
+          <w:lang w:val="en-CA"/>
+        </w:rPr>
+        <w:t>void</w:t>
+      </w:r>
+      <w:r>
+        <w:rPr>
+          <w:rFonts w:ascii="Consolas" w:hAnsi="Consolas" w:cs="Consolas"/>
+          <w:color w:val="000000"/>
+          <w:sz w:val="19"/>
+          <w:szCs w:val="19"/>
+          <w:lang w:val="en-CA"/>
+        </w:rPr>
+        <w:t xml:space="preserve"> </w:t>
+      </w:r>
+      <w:r>
+        <w:rPr>
+          <w:rFonts w:ascii="Consolas" w:hAnsi="Consolas" w:cs="Consolas"/>
+          <w:color w:val="2B91AF"/>
+          <w:sz w:val="19"/>
+          <w:szCs w:val="19"/>
+          <w:lang w:val="en-CA"/>
+        </w:rPr>
+        <w:t>Renderer</w:t>
+      </w:r>
+      <w:r>
+        <w:rPr>
+          <w:rFonts w:ascii="Consolas" w:hAnsi="Consolas" w:cs="Consolas"/>
+          <w:color w:val="000000"/>
+          <w:sz w:val="19"/>
+          <w:szCs w:val="19"/>
+          <w:lang w:val="en-CA"/>
+        </w:rPr>
+        <w:t>::</w:t>
+      </w:r>
+      <w:proofErr w:type="spellStart"/>
+      <w:r>
+        <w:rPr>
+          <w:rFonts w:ascii="Consolas" w:hAnsi="Consolas" w:cs="Consolas"/>
+          <w:color w:val="000000"/>
+          <w:sz w:val="19"/>
+          <w:szCs w:val="19"/>
+          <w:lang w:val="en-CA"/>
+        </w:rPr>
+        <w:t>addToShape</w:t>
+      </w:r>
+      <w:proofErr w:type="spellEnd"/>
+      <w:r>
+        <w:rPr>
+          <w:rFonts w:ascii="Consolas" w:hAnsi="Consolas" w:cs="Consolas"/>
+          <w:color w:val="000000"/>
+          <w:sz w:val="19"/>
+          <w:szCs w:val="19"/>
+          <w:lang w:val="en-CA"/>
+        </w:rPr>
+        <w:t>(</w:t>
+      </w:r>
+      <w:r>
+        <w:rPr>
+          <w:rFonts w:ascii="Consolas" w:hAnsi="Consolas" w:cs="Consolas"/>
+          <w:color w:val="0000FF"/>
+          <w:sz w:val="19"/>
+          <w:szCs w:val="19"/>
+          <w:lang w:val="en-CA"/>
+        </w:rPr>
+        <w:t>float</w:t>
+      </w:r>
+      <w:r>
+        <w:rPr>
+          <w:rFonts w:ascii="Consolas" w:hAnsi="Consolas" w:cs="Consolas"/>
+          <w:color w:val="000000"/>
+          <w:sz w:val="19"/>
+          <w:szCs w:val="19"/>
+          <w:lang w:val="en-CA"/>
+        </w:rPr>
+        <w:t xml:space="preserve"> </w:t>
+      </w:r>
+      <w:r>
+        <w:rPr>
+          <w:rFonts w:ascii="Consolas" w:hAnsi="Consolas" w:cs="Consolas"/>
+          <w:color w:val="808080"/>
+          <w:sz w:val="19"/>
+          <w:szCs w:val="19"/>
+          <w:lang w:val="en-CA"/>
+        </w:rPr>
+        <w:t>x1</w:t>
+      </w:r>
+      <w:r>
+        <w:rPr>
+          <w:rFonts w:ascii="Consolas" w:hAnsi="Consolas" w:cs="Consolas"/>
+          <w:color w:val="000000"/>
+          <w:sz w:val="19"/>
+          <w:szCs w:val="19"/>
+          <w:lang w:val="en-CA"/>
+        </w:rPr>
+        <w:t xml:space="preserve">, </w:t>
+      </w:r>
+      <w:r>
+        <w:rPr>
+          <w:rFonts w:ascii="Consolas" w:hAnsi="Consolas" w:cs="Consolas"/>
+          <w:color w:val="0000FF"/>
+          <w:sz w:val="19"/>
+          <w:szCs w:val="19"/>
+          <w:lang w:val="en-CA"/>
+        </w:rPr>
+        <w:t>float</w:t>
+      </w:r>
+      <w:r>
+        <w:rPr>
+          <w:rFonts w:ascii="Consolas" w:hAnsi="Consolas" w:cs="Consolas"/>
+          <w:color w:val="000000"/>
+          <w:sz w:val="19"/>
+          <w:szCs w:val="19"/>
+          <w:lang w:val="en-CA"/>
+        </w:rPr>
+        <w:t xml:space="preserve"> </w:t>
+      </w:r>
+      <w:r>
+        <w:rPr>
+          <w:rFonts w:ascii="Consolas" w:hAnsi="Consolas" w:cs="Consolas"/>
+          <w:color w:val="808080"/>
+          <w:sz w:val="19"/>
+          <w:szCs w:val="19"/>
+          <w:lang w:val="en-CA"/>
+        </w:rPr>
+        <w:t>y1</w:t>
+      </w:r>
+      <w:r>
+        <w:rPr>
+          <w:rFonts w:ascii="Consolas" w:hAnsi="Consolas" w:cs="Consolas"/>
+          <w:color w:val="000000"/>
+          <w:sz w:val="19"/>
+          <w:szCs w:val="19"/>
+          <w:lang w:val="en-CA"/>
+        </w:rPr>
+        <w:t xml:space="preserve">, </w:t>
+      </w:r>
+      <w:r>
+        <w:rPr>
+          <w:rFonts w:ascii="Consolas" w:hAnsi="Consolas" w:cs="Consolas"/>
+          <w:color w:val="0000FF"/>
+          <w:sz w:val="19"/>
+          <w:szCs w:val="19"/>
+          <w:lang w:val="en-CA"/>
+        </w:rPr>
+        <w:t>float</w:t>
+      </w:r>
+      <w:r>
+        <w:rPr>
+          <w:rFonts w:ascii="Consolas" w:hAnsi="Consolas" w:cs="Consolas"/>
+          <w:color w:val="000000"/>
+          <w:sz w:val="19"/>
+          <w:szCs w:val="19"/>
+          <w:lang w:val="en-CA"/>
+        </w:rPr>
+        <w:t xml:space="preserve"> </w:t>
+      </w:r>
+      <w:r>
+        <w:rPr>
+          <w:rFonts w:ascii="Consolas" w:hAnsi="Consolas" w:cs="Consolas"/>
+          <w:color w:val="808080"/>
+          <w:sz w:val="19"/>
+          <w:szCs w:val="19"/>
+          <w:lang w:val="en-CA"/>
+        </w:rPr>
+        <w:t>x2</w:t>
+      </w:r>
+      <w:r>
+        <w:rPr>
+          <w:rFonts w:ascii="Consolas" w:hAnsi="Consolas" w:cs="Consolas"/>
+          <w:color w:val="000000"/>
+          <w:sz w:val="19"/>
+          <w:szCs w:val="19"/>
+          <w:lang w:val="en-CA"/>
+        </w:rPr>
+        <w:t xml:space="preserve">, </w:t>
+      </w:r>
+      <w:r>
+        <w:rPr>
+          <w:rFonts w:ascii="Consolas" w:hAnsi="Consolas" w:cs="Consolas"/>
+          <w:color w:val="0000FF"/>
+          <w:sz w:val="19"/>
+          <w:szCs w:val="19"/>
+          <w:lang w:val="en-CA"/>
+        </w:rPr>
+        <w:t>float</w:t>
+      </w:r>
+      <w:r>
+        <w:rPr>
+          <w:rFonts w:ascii="Consolas" w:hAnsi="Consolas" w:cs="Consolas"/>
+          <w:color w:val="000000"/>
+          <w:sz w:val="19"/>
+          <w:szCs w:val="19"/>
+          <w:lang w:val="en-CA"/>
+        </w:rPr>
+        <w:t xml:space="preserve"> </w:t>
+      </w:r>
+      <w:r>
+        <w:rPr>
+          <w:rFonts w:ascii="Consolas" w:hAnsi="Consolas" w:cs="Consolas"/>
+          <w:color w:val="808080"/>
+          <w:sz w:val="19"/>
+          <w:szCs w:val="19"/>
+          <w:lang w:val="en-CA"/>
+        </w:rPr>
+        <w:t>y2</w:t>
+      </w:r>
+      <w:r>
+        <w:rPr>
+          <w:rFonts w:ascii="Consolas" w:hAnsi="Consolas" w:cs="Consolas"/>
+          <w:color w:val="000000"/>
+          <w:sz w:val="19"/>
+          <w:szCs w:val="19"/>
+          <w:lang w:val="en-CA"/>
+        </w:rPr>
+        <w:t xml:space="preserve">, </w:t>
+      </w:r>
+      <w:r>
+        <w:rPr>
+          <w:rFonts w:ascii="Consolas" w:hAnsi="Consolas" w:cs="Consolas"/>
+          <w:color w:val="0000FF"/>
+          <w:sz w:val="19"/>
+          <w:szCs w:val="19"/>
+          <w:lang w:val="en-CA"/>
+        </w:rPr>
+        <w:t>unsigned</w:t>
+      </w:r>
+      <w:r>
+        <w:rPr>
+          <w:rFonts w:ascii="Consolas" w:hAnsi="Consolas" w:cs="Consolas"/>
+          <w:color w:val="000000"/>
+          <w:sz w:val="19"/>
+          <w:szCs w:val="19"/>
+          <w:lang w:val="en-CA"/>
+        </w:rPr>
+        <w:t xml:space="preserve"> </w:t>
+      </w:r>
+      <w:r>
+        <w:rPr>
+          <w:rFonts w:ascii="Consolas" w:hAnsi="Consolas" w:cs="Consolas"/>
+          <w:color w:val="0000FF"/>
+          <w:sz w:val="19"/>
+          <w:szCs w:val="19"/>
+          <w:lang w:val="en-CA"/>
+        </w:rPr>
+        <w:t>char</w:t>
+      </w:r>
+      <w:r>
+        <w:rPr>
+          <w:rFonts w:ascii="Consolas" w:hAnsi="Consolas" w:cs="Consolas"/>
+          <w:color w:val="000000"/>
+          <w:sz w:val="19"/>
+          <w:szCs w:val="19"/>
+          <w:lang w:val="en-CA"/>
+        </w:rPr>
+        <w:t xml:space="preserve"> </w:t>
+      </w:r>
+      <w:proofErr w:type="spellStart"/>
+      <w:r>
+        <w:rPr>
+          <w:rFonts w:ascii="Consolas" w:hAnsi="Consolas" w:cs="Consolas"/>
+          <w:color w:val="808080"/>
+          <w:sz w:val="19"/>
+          <w:szCs w:val="19"/>
+          <w:lang w:val="en-CA"/>
+        </w:rPr>
+        <w:t>fillColorH</w:t>
+      </w:r>
+      <w:proofErr w:type="spellEnd"/>
+      <w:r>
+        <w:rPr>
+          <w:rFonts w:ascii="Consolas" w:hAnsi="Consolas" w:cs="Consolas"/>
+          <w:color w:val="000000"/>
+          <w:sz w:val="19"/>
+          <w:szCs w:val="19"/>
+          <w:lang w:val="en-CA"/>
+        </w:rPr>
+        <w:t xml:space="preserve">, </w:t>
+      </w:r>
+      <w:r>
+        <w:rPr>
+          <w:rFonts w:ascii="Consolas" w:hAnsi="Consolas" w:cs="Consolas"/>
+          <w:color w:val="0000FF"/>
+          <w:sz w:val="19"/>
+          <w:szCs w:val="19"/>
+          <w:lang w:val="en-CA"/>
+        </w:rPr>
+        <w:t>unsigned</w:t>
+      </w:r>
+      <w:r>
+        <w:rPr>
+          <w:rFonts w:ascii="Consolas" w:hAnsi="Consolas" w:cs="Consolas"/>
+          <w:color w:val="000000"/>
+          <w:sz w:val="19"/>
+          <w:szCs w:val="19"/>
+          <w:lang w:val="en-CA"/>
+        </w:rPr>
+        <w:t xml:space="preserve"> </w:t>
+      </w:r>
+      <w:r>
+        <w:rPr>
+          <w:rFonts w:ascii="Consolas" w:hAnsi="Consolas" w:cs="Consolas"/>
+          <w:color w:val="0000FF"/>
+          <w:sz w:val="19"/>
+          <w:szCs w:val="19"/>
+          <w:lang w:val="en-CA"/>
+        </w:rPr>
+        <w:t>char</w:t>
+      </w:r>
+      <w:r>
+        <w:rPr>
+          <w:rFonts w:ascii="Consolas" w:hAnsi="Consolas" w:cs="Consolas"/>
+          <w:color w:val="000000"/>
+          <w:sz w:val="19"/>
+          <w:szCs w:val="19"/>
+          <w:lang w:val="en-CA"/>
+        </w:rPr>
+        <w:t xml:space="preserve"> </w:t>
+      </w:r>
+      <w:proofErr w:type="spellStart"/>
+      <w:r>
+        <w:rPr>
+          <w:rFonts w:ascii="Consolas" w:hAnsi="Consolas" w:cs="Consolas"/>
+          <w:color w:val="808080"/>
+          <w:sz w:val="19"/>
+          <w:szCs w:val="19"/>
+          <w:lang w:val="en-CA"/>
+        </w:rPr>
+        <w:t>fillColorS</w:t>
+      </w:r>
+      <w:proofErr w:type="spellEnd"/>
+      <w:r>
+        <w:rPr>
+          <w:rFonts w:ascii="Consolas" w:hAnsi="Consolas" w:cs="Consolas"/>
+          <w:color w:val="000000"/>
+          <w:sz w:val="19"/>
+          <w:szCs w:val="19"/>
+          <w:lang w:val="en-CA"/>
+        </w:rPr>
+        <w:t xml:space="preserve">, </w:t>
+      </w:r>
+      <w:r>
+        <w:rPr>
+          <w:rFonts w:ascii="Consolas" w:hAnsi="Consolas" w:cs="Consolas"/>
+          <w:color w:val="0000FF"/>
+          <w:sz w:val="19"/>
+          <w:szCs w:val="19"/>
+          <w:lang w:val="en-CA"/>
+        </w:rPr>
+        <w:t>unsigned</w:t>
+      </w:r>
+      <w:r>
+        <w:rPr>
+          <w:rFonts w:ascii="Consolas" w:hAnsi="Consolas" w:cs="Consolas"/>
+          <w:color w:val="000000"/>
+          <w:sz w:val="19"/>
+          <w:szCs w:val="19"/>
+          <w:lang w:val="en-CA"/>
+        </w:rPr>
+        <w:t xml:space="preserve"> </w:t>
+      </w:r>
+      <w:r>
+        <w:rPr>
+          <w:rFonts w:ascii="Consolas" w:hAnsi="Consolas" w:cs="Consolas"/>
+          <w:color w:val="0000FF"/>
+          <w:sz w:val="19"/>
+          <w:szCs w:val="19"/>
+          <w:lang w:val="en-CA"/>
+        </w:rPr>
+        <w:t>char</w:t>
+      </w:r>
+      <w:r>
+        <w:rPr>
+          <w:rFonts w:ascii="Consolas" w:hAnsi="Consolas" w:cs="Consolas"/>
+          <w:color w:val="000000"/>
+          <w:sz w:val="19"/>
+          <w:szCs w:val="19"/>
+          <w:lang w:val="en-CA"/>
+        </w:rPr>
+        <w:t xml:space="preserve"> </w:t>
+      </w:r>
+      <w:proofErr w:type="spellStart"/>
+      <w:r>
+        <w:rPr>
+          <w:rFonts w:ascii="Consolas" w:hAnsi="Consolas" w:cs="Consolas"/>
+          <w:color w:val="808080"/>
+          <w:sz w:val="19"/>
+          <w:szCs w:val="19"/>
+          <w:lang w:val="en-CA"/>
+        </w:rPr>
+        <w:t>fillColorB</w:t>
+      </w:r>
+      <w:proofErr w:type="spellEnd"/>
+      <w:r>
+        <w:rPr>
+          <w:rFonts w:ascii="Consolas" w:hAnsi="Consolas" w:cs="Consolas"/>
+          <w:color w:val="000000"/>
+          <w:sz w:val="19"/>
+          <w:szCs w:val="19"/>
+          <w:lang w:val="en-CA"/>
+        </w:rPr>
+        <w:t xml:space="preserve">, </w:t>
+      </w:r>
+      <w:proofErr w:type="spellStart"/>
+      <w:r>
+        <w:rPr>
+          <w:rFonts w:ascii="Consolas" w:hAnsi="Consolas" w:cs="Consolas"/>
+          <w:color w:val="2B91AF"/>
+          <w:sz w:val="19"/>
+          <w:szCs w:val="19"/>
+          <w:lang w:val="en-CA"/>
+        </w:rPr>
+        <w:t>VectorPrimitive</w:t>
+      </w:r>
+      <w:proofErr w:type="spellEnd"/>
+      <w:r>
+        <w:rPr>
+          <w:rFonts w:ascii="Consolas" w:hAnsi="Consolas" w:cs="Consolas"/>
+          <w:color w:val="000000"/>
+          <w:sz w:val="19"/>
+          <w:szCs w:val="19"/>
+          <w:lang w:val="en-CA"/>
+        </w:rPr>
+        <w:t xml:space="preserve"> </w:t>
+      </w:r>
+      <w:r>
+        <w:rPr>
+          <w:rFonts w:ascii="Consolas" w:hAnsi="Consolas" w:cs="Consolas"/>
+          <w:color w:val="808080"/>
+          <w:sz w:val="19"/>
+          <w:szCs w:val="19"/>
+          <w:lang w:val="en-CA"/>
+        </w:rPr>
+        <w:t>type</w:t>
+      </w:r>
+      <w:r>
+        <w:rPr>
+          <w:rFonts w:ascii="Consolas" w:hAnsi="Consolas" w:cs="Consolas"/>
+          <w:color w:val="000000"/>
+          <w:sz w:val="19"/>
+          <w:szCs w:val="19"/>
+          <w:lang w:val="en-CA"/>
+        </w:rPr>
+        <w:t>)</w:t>
+      </w:r>
+    </w:p>
+    <w:p>
+      <w:pPr>
+        <w:autoSpaceDE w:val="0"/>
+        <w:autoSpaceDN w:val="0"/>
+        <w:adjustRightInd w:val="0"/>
+        <w:spacing w:after="0" w:line="240" w:lineRule="auto"/>
+        <w:rPr>
+          <w:rFonts w:ascii="Consolas" w:hAnsi="Consolas" w:cs="Consolas"/>
+          <w:color w:val="000000"/>
+          <w:sz w:val="19"/>
+          <w:szCs w:val="19"/>
+          <w:lang w:val="en-CA"/>
+        </w:rPr>
+      </w:pPr>
+      <w:r>
+        <w:rPr>
+          <w:rFonts w:ascii="Consolas" w:hAnsi="Consolas" w:cs="Consolas"/>
+          <w:color w:val="000000"/>
+          <w:sz w:val="19"/>
+          <w:szCs w:val="19"/>
+          <w:lang w:val="en-CA"/>
+        </w:rPr>
+        <w:t>{</w:t>
+      </w:r>
+    </w:p>
+    <w:p>
+      <w:pPr>
+        <w:autoSpaceDE w:val="0"/>
+        <w:autoSpaceDN w:val="0"/>
+        <w:adjustRightInd w:val="0"/>
+        <w:spacing w:after="0" w:line="240" w:lineRule="auto"/>
+        <w:rPr>
+          <w:rFonts w:ascii="Consolas" w:hAnsi="Consolas" w:cs="Consolas"/>
+          <w:color w:val="000000"/>
+          <w:sz w:val="19"/>
+          <w:szCs w:val="19"/>
+          <w:lang w:val="en-CA"/>
+        </w:rPr>
+      </w:pPr>
+      <w:r>
+        <w:rPr>
+          <w:rFonts w:ascii="Consolas" w:hAnsi="Consolas" w:cs="Consolas"/>
+          <w:color w:val="000000"/>
+          <w:sz w:val="19"/>
+          <w:szCs w:val="19"/>
+          <w:lang w:val="en-CA"/>
+        </w:rPr>
+        <w:tab/>
+      </w:r>
+      <w:r>
+        <w:rPr>
+          <w:rFonts w:ascii="Consolas" w:hAnsi="Consolas" w:cs="Consolas"/>
+          <w:color w:val="0000FF"/>
+          <w:sz w:val="19"/>
+          <w:szCs w:val="19"/>
+          <w:lang w:val="en-CA"/>
+        </w:rPr>
+        <w:t>if</w:t>
+      </w:r>
+      <w:r>
+        <w:rPr>
+          <w:rFonts w:ascii="Consolas" w:hAnsi="Consolas" w:cs="Consolas"/>
+          <w:color w:val="000000"/>
+          <w:sz w:val="19"/>
+          <w:szCs w:val="19"/>
+          <w:lang w:val="en-CA"/>
+        </w:rPr>
+        <w:t xml:space="preserve"> (head &gt;= 1)</w:t>
+      </w:r>
+    </w:p>
+    <w:p>
+      <w:pPr>
+        <w:autoSpaceDE w:val="0"/>
+        <w:autoSpaceDN w:val="0"/>
+        <w:adjustRightInd w:val="0"/>
+        <w:spacing w:after="0" w:line="240" w:lineRule="auto"/>
+        <w:rPr>
+          <w:rFonts w:ascii="Consolas" w:hAnsi="Consolas" w:cs="Consolas"/>
+          <w:color w:val="000000"/>
+          <w:sz w:val="19"/>
+          <w:szCs w:val="19"/>
+          <w:lang w:val="en-CA"/>
+        </w:rPr>
+      </w:pPr>
+      <w:r>
+        <w:rPr>
+          <w:rFonts w:ascii="Consolas" w:hAnsi="Consolas" w:cs="Consolas"/>
+          <w:color w:val="000000"/>
+          <w:sz w:val="19"/>
+          <w:szCs w:val="19"/>
+          <w:lang w:val="en-CA"/>
+        </w:rPr>
+        <w:tab/>
+        <w:t>{</w:t>
+      </w:r>
+    </w:p>
+    <w:p>
+      <w:pPr>
+        <w:autoSpaceDE w:val="0"/>
+        <w:autoSpaceDN w:val="0"/>
+        <w:adjustRightInd w:val="0"/>
+        <w:spacing w:after="0" w:line="240" w:lineRule="auto"/>
+        <w:rPr>
+          <w:rFonts w:ascii="Consolas" w:hAnsi="Consolas" w:cs="Consolas"/>
+          <w:color w:val="000000"/>
+          <w:sz w:val="19"/>
+          <w:szCs w:val="19"/>
+          <w:lang w:val="en-CA"/>
+        </w:rPr>
+      </w:pPr>
+      <w:r>
+        <w:rPr>
+          <w:rFonts w:ascii="Consolas" w:hAnsi="Consolas" w:cs="Consolas"/>
+          <w:color w:val="000000"/>
+          <w:sz w:val="19"/>
+          <w:szCs w:val="19"/>
+          <w:lang w:val="en-CA"/>
+        </w:rPr>
+        <w:tab/>
+      </w:r>
+      <w:r>
+        <w:rPr>
+          <w:rFonts w:ascii="Consolas" w:hAnsi="Consolas" w:cs="Consolas"/>
+          <w:color w:val="000000"/>
+          <w:sz w:val="19"/>
+          <w:szCs w:val="19"/>
+          <w:lang w:val="en-CA"/>
+        </w:rPr>
+        <w:tab/>
+        <w:t xml:space="preserve">shape[head].position1[0] = </w:t>
+      </w:r>
+      <w:r>
+        <w:rPr>
+          <w:rFonts w:ascii="Consolas" w:hAnsi="Consolas" w:cs="Consolas"/>
+          <w:color w:val="808080"/>
+          <w:sz w:val="19"/>
+          <w:szCs w:val="19"/>
+          <w:lang w:val="en-CA"/>
+        </w:rPr>
+        <w:t>x1</w:t>
+      </w:r>
+      <w:r>
+        <w:rPr>
+          <w:rFonts w:ascii="Consolas" w:hAnsi="Consolas" w:cs="Consolas"/>
+          <w:color w:val="000000"/>
+          <w:sz w:val="19"/>
+          <w:szCs w:val="19"/>
+          <w:lang w:val="en-CA"/>
+        </w:rPr>
+        <w:t>;</w:t>
+      </w:r>
+    </w:p>
+    <w:p>
+      <w:pPr>
+        <w:autoSpaceDE w:val="0"/>
+        <w:autoSpaceDN w:val="0"/>
+        <w:adjustRightInd w:val="0"/>
+        <w:spacing w:after="0" w:line="240" w:lineRule="auto"/>
+        <w:rPr>
+          <w:rFonts w:ascii="Consolas" w:hAnsi="Consolas" w:cs="Consolas"/>
+          <w:color w:val="000000"/>
+          <w:sz w:val="19"/>
+          <w:szCs w:val="19"/>
+          <w:lang w:val="en-CA"/>
+        </w:rPr>
+      </w:pPr>
+      <w:r>
+        <w:rPr>
+          <w:rFonts w:ascii="Consolas" w:hAnsi="Consolas" w:cs="Consolas"/>
+          <w:color w:val="000000"/>
+          <w:sz w:val="19"/>
+          <w:szCs w:val="19"/>
+          <w:lang w:val="en-CA"/>
+        </w:rPr>
+        <w:tab/>
+      </w:r>
+      <w:r>
+        <w:rPr>
+          <w:rFonts w:ascii="Consolas" w:hAnsi="Consolas" w:cs="Consolas"/>
+          <w:color w:val="000000"/>
+          <w:sz w:val="19"/>
+          <w:szCs w:val="19"/>
+          <w:lang w:val="en-CA"/>
+        </w:rPr>
+        <w:tab/>
+        <w:t xml:space="preserve">shape[head].position1[1] = </w:t>
+      </w:r>
+      <w:r>
+        <w:rPr>
+          <w:rFonts w:ascii="Consolas" w:hAnsi="Consolas" w:cs="Consolas"/>
+          <w:color w:val="808080"/>
+          <w:sz w:val="19"/>
+          <w:szCs w:val="19"/>
+          <w:lang w:val="en-CA"/>
+        </w:rPr>
+        <w:t>y1</w:t>
+      </w:r>
+      <w:r>
+        <w:rPr>
+          <w:rFonts w:ascii="Consolas" w:hAnsi="Consolas" w:cs="Consolas"/>
+          <w:color w:val="000000"/>
+          <w:sz w:val="19"/>
+          <w:szCs w:val="19"/>
+          <w:lang w:val="en-CA"/>
+        </w:rPr>
+        <w:t>;</w:t>
+      </w:r>
+    </w:p>
+    <w:p>
+      <w:pPr>
+        <w:autoSpaceDE w:val="0"/>
+        <w:autoSpaceDN w:val="0"/>
+        <w:adjustRightInd w:val="0"/>
+        <w:spacing w:after="0" w:line="240" w:lineRule="auto"/>
+        <w:rPr>
+          <w:rFonts w:ascii="Consolas" w:hAnsi="Consolas" w:cs="Consolas"/>
+          <w:color w:val="000000"/>
+          <w:sz w:val="19"/>
+          <w:szCs w:val="19"/>
+          <w:lang w:val="en-CA"/>
+        </w:rPr>
+      </w:pPr>
+    </w:p>
+    <w:p>
+      <w:pPr>
+        <w:autoSpaceDE w:val="0"/>
+        <w:autoSpaceDN w:val="0"/>
+        <w:adjustRightInd w:val="0"/>
+        <w:spacing w:after="0" w:line="240" w:lineRule="auto"/>
+        <w:rPr>
+          <w:rFonts w:ascii="Consolas" w:hAnsi="Consolas" w:cs="Consolas"/>
+          <w:color w:val="000000"/>
+          <w:sz w:val="19"/>
+          <w:szCs w:val="19"/>
+          <w:lang w:val="en-CA"/>
+        </w:rPr>
+      </w:pPr>
+      <w:r>
+        <w:rPr>
+          <w:rFonts w:ascii="Consolas" w:hAnsi="Consolas" w:cs="Consolas"/>
+          <w:color w:val="000000"/>
+          <w:sz w:val="19"/>
+          <w:szCs w:val="19"/>
+          <w:lang w:val="en-CA"/>
+        </w:rPr>
+        <w:tab/>
+      </w:r>
+      <w:r>
+        <w:rPr>
+          <w:rFonts w:ascii="Consolas" w:hAnsi="Consolas" w:cs="Consolas"/>
+          <w:color w:val="000000"/>
+          <w:sz w:val="19"/>
+          <w:szCs w:val="19"/>
+          <w:lang w:val="en-CA"/>
+        </w:rPr>
+        <w:tab/>
+        <w:t xml:space="preserve">shape[head].position2[0] = </w:t>
+      </w:r>
+      <w:r>
+        <w:rPr>
+          <w:rFonts w:ascii="Consolas" w:hAnsi="Consolas" w:cs="Consolas"/>
+          <w:color w:val="808080"/>
+          <w:sz w:val="19"/>
+          <w:szCs w:val="19"/>
+          <w:lang w:val="en-CA"/>
+        </w:rPr>
+        <w:t>x2</w:t>
+      </w:r>
+      <w:r>
+        <w:rPr>
+          <w:rFonts w:ascii="Consolas" w:hAnsi="Consolas" w:cs="Consolas"/>
+          <w:color w:val="000000"/>
+          <w:sz w:val="19"/>
+          <w:szCs w:val="19"/>
+          <w:lang w:val="en-CA"/>
+        </w:rPr>
+        <w:t>;</w:t>
+      </w:r>
+    </w:p>
+    <w:p>
+      <w:pPr>
+        <w:autoSpaceDE w:val="0"/>
+        <w:autoSpaceDN w:val="0"/>
+        <w:adjustRightInd w:val="0"/>
+        <w:spacing w:after="0" w:line="240" w:lineRule="auto"/>
+        <w:rPr>
+          <w:rFonts w:ascii="Consolas" w:hAnsi="Consolas" w:cs="Consolas"/>
+          <w:color w:val="000000"/>
+          <w:sz w:val="19"/>
+          <w:szCs w:val="19"/>
+          <w:lang w:val="en-CA"/>
+        </w:rPr>
+      </w:pPr>
+      <w:r>
+        <w:rPr>
+          <w:rFonts w:ascii="Consolas" w:hAnsi="Consolas" w:cs="Consolas"/>
+          <w:color w:val="000000"/>
+          <w:sz w:val="19"/>
+          <w:szCs w:val="19"/>
+          <w:lang w:val="en-CA"/>
+        </w:rPr>
+        <w:tab/>
+      </w:r>
+      <w:r>
+        <w:rPr>
+          <w:rFonts w:ascii="Consolas" w:hAnsi="Consolas" w:cs="Consolas"/>
+          <w:color w:val="000000"/>
+          <w:sz w:val="19"/>
+          <w:szCs w:val="19"/>
+          <w:lang w:val="en-CA"/>
+        </w:rPr>
+        <w:tab/>
+        <w:t xml:space="preserve">shape[head].position2[1] = </w:t>
+      </w:r>
+      <w:r>
+        <w:rPr>
+          <w:rFonts w:ascii="Consolas" w:hAnsi="Consolas" w:cs="Consolas"/>
+          <w:color w:val="808080"/>
+          <w:sz w:val="19"/>
+          <w:szCs w:val="19"/>
+          <w:lang w:val="en-CA"/>
+        </w:rPr>
+        <w:t>y2</w:t>
+      </w:r>
+      <w:r>
+        <w:rPr>
+          <w:rFonts w:ascii="Consolas" w:hAnsi="Consolas" w:cs="Consolas"/>
+          <w:color w:val="000000"/>
+          <w:sz w:val="19"/>
+          <w:szCs w:val="19"/>
+          <w:lang w:val="en-CA"/>
+        </w:rPr>
+        <w:t>;</w:t>
+      </w:r>
+    </w:p>
+    <w:p>
+      <w:pPr>
+        <w:autoSpaceDE w:val="0"/>
+        <w:autoSpaceDN w:val="0"/>
+        <w:adjustRightInd w:val="0"/>
+        <w:spacing w:after="0" w:line="240" w:lineRule="auto"/>
+        <w:rPr>
+          <w:rFonts w:ascii="Consolas" w:hAnsi="Consolas" w:cs="Consolas"/>
+          <w:color w:val="000000"/>
+          <w:sz w:val="19"/>
+          <w:szCs w:val="19"/>
+          <w:lang w:val="en-CA"/>
+        </w:rPr>
+      </w:pPr>
+    </w:p>
+    <w:p>
+      <w:pPr>
+        <w:autoSpaceDE w:val="0"/>
+        <w:autoSpaceDN w:val="0"/>
+        <w:adjustRightInd w:val="0"/>
+        <w:spacing w:after="0" w:line="240" w:lineRule="auto"/>
+        <w:rPr>
+          <w:rFonts w:ascii="Consolas" w:hAnsi="Consolas" w:cs="Consolas"/>
+          <w:color w:val="000000"/>
+          <w:sz w:val="19"/>
+          <w:szCs w:val="19"/>
+          <w:lang w:val="en-CA"/>
+        </w:rPr>
+      </w:pPr>
+      <w:r>
+        <w:rPr>
+          <w:rFonts w:ascii="Consolas" w:hAnsi="Consolas" w:cs="Consolas"/>
+          <w:color w:val="000000"/>
+          <w:sz w:val="19"/>
+          <w:szCs w:val="19"/>
+          <w:lang w:val="en-CA"/>
+        </w:rPr>
+        <w:tab/>
+      </w:r>
+      <w:r>
+        <w:rPr>
+          <w:rFonts w:ascii="Consolas" w:hAnsi="Consolas" w:cs="Consolas"/>
+          <w:color w:val="000000"/>
+          <w:sz w:val="19"/>
+          <w:szCs w:val="19"/>
+          <w:lang w:val="en-CA"/>
+        </w:rPr>
+        <w:tab/>
+        <w:t>shape[head].</w:t>
+      </w:r>
+      <w:proofErr w:type="spellStart"/>
+      <w:r>
+        <w:rPr>
+          <w:rFonts w:ascii="Consolas" w:hAnsi="Consolas" w:cs="Consolas"/>
+          <w:color w:val="000000"/>
+          <w:sz w:val="19"/>
+          <w:szCs w:val="19"/>
+          <w:lang w:val="en-CA"/>
+        </w:rPr>
+        <w:t>fillColor</w:t>
+      </w:r>
+      <w:proofErr w:type="spellEnd"/>
+      <w:r>
+        <w:rPr>
+          <w:rFonts w:ascii="Consolas" w:hAnsi="Consolas" w:cs="Consolas"/>
+          <w:color w:val="000000"/>
+          <w:sz w:val="19"/>
+          <w:szCs w:val="19"/>
+          <w:lang w:val="en-CA"/>
+        </w:rPr>
+        <w:t xml:space="preserve">[0] = </w:t>
+      </w:r>
+      <w:proofErr w:type="spellStart"/>
+      <w:r>
+        <w:rPr>
+          <w:rFonts w:ascii="Consolas" w:hAnsi="Consolas" w:cs="Consolas"/>
+          <w:color w:val="808080"/>
+          <w:sz w:val="19"/>
+          <w:szCs w:val="19"/>
+          <w:lang w:val="en-CA"/>
+        </w:rPr>
+        <w:t>fillColorH</w:t>
+      </w:r>
+      <w:proofErr w:type="spellEnd"/>
+      <w:r>
+        <w:rPr>
+          <w:rFonts w:ascii="Consolas" w:hAnsi="Consolas" w:cs="Consolas"/>
+          <w:color w:val="000000"/>
+          <w:sz w:val="19"/>
+          <w:szCs w:val="19"/>
+          <w:lang w:val="en-CA"/>
+        </w:rPr>
+        <w:t>;</w:t>
+      </w:r>
+    </w:p>
+    <w:p>
+      <w:pPr>
+        <w:autoSpaceDE w:val="0"/>
+        <w:autoSpaceDN w:val="0"/>
+        <w:adjustRightInd w:val="0"/>
+        <w:spacing w:after="0" w:line="240" w:lineRule="auto"/>
+        <w:rPr>
+          <w:rFonts w:ascii="Consolas" w:hAnsi="Consolas" w:cs="Consolas"/>
+          <w:color w:val="000000"/>
+          <w:sz w:val="19"/>
+          <w:szCs w:val="19"/>
+          <w:lang w:val="en-CA"/>
+        </w:rPr>
+      </w:pPr>
+      <w:r>
+        <w:rPr>
+          <w:rFonts w:ascii="Consolas" w:hAnsi="Consolas" w:cs="Consolas"/>
+          <w:color w:val="000000"/>
+          <w:sz w:val="19"/>
+          <w:szCs w:val="19"/>
+          <w:lang w:val="en-CA"/>
+        </w:rPr>
+        <w:tab/>
+      </w:r>
+      <w:r>
+        <w:rPr>
+          <w:rFonts w:ascii="Consolas" w:hAnsi="Consolas" w:cs="Consolas"/>
+          <w:color w:val="000000"/>
+          <w:sz w:val="19"/>
+          <w:szCs w:val="19"/>
+          <w:lang w:val="en-CA"/>
+        </w:rPr>
+        <w:tab/>
+        <w:t>shape[head].</w:t>
+      </w:r>
+      <w:proofErr w:type="spellStart"/>
+      <w:r>
+        <w:rPr>
+          <w:rFonts w:ascii="Consolas" w:hAnsi="Consolas" w:cs="Consolas"/>
+          <w:color w:val="000000"/>
+          <w:sz w:val="19"/>
+          <w:szCs w:val="19"/>
+          <w:lang w:val="en-CA"/>
+        </w:rPr>
+        <w:t>fillColor</w:t>
+      </w:r>
+      <w:proofErr w:type="spellEnd"/>
+      <w:r>
+        <w:rPr>
+          <w:rFonts w:ascii="Consolas" w:hAnsi="Consolas" w:cs="Consolas"/>
+          <w:color w:val="000000"/>
+          <w:sz w:val="19"/>
+          <w:szCs w:val="19"/>
+          <w:lang w:val="en-CA"/>
+        </w:rPr>
+        <w:t xml:space="preserve">[1] = </w:t>
+      </w:r>
+      <w:proofErr w:type="spellStart"/>
+      <w:r>
+        <w:rPr>
+          <w:rFonts w:ascii="Consolas" w:hAnsi="Consolas" w:cs="Consolas"/>
+          <w:color w:val="808080"/>
+          <w:sz w:val="19"/>
+          <w:szCs w:val="19"/>
+          <w:lang w:val="en-CA"/>
+        </w:rPr>
+        <w:t>fillColorS</w:t>
+      </w:r>
+      <w:proofErr w:type="spellEnd"/>
+      <w:r>
+        <w:rPr>
+          <w:rFonts w:ascii="Consolas" w:hAnsi="Consolas" w:cs="Consolas"/>
+          <w:color w:val="000000"/>
+          <w:sz w:val="19"/>
+          <w:szCs w:val="19"/>
+          <w:lang w:val="en-CA"/>
+        </w:rPr>
+        <w:t>;</w:t>
+      </w:r>
+    </w:p>
+    <w:p>
+      <w:pPr>
+        <w:autoSpaceDE w:val="0"/>
+        <w:autoSpaceDN w:val="0"/>
+        <w:adjustRightInd w:val="0"/>
+        <w:spacing w:after="0" w:line="240" w:lineRule="auto"/>
+        <w:rPr>
+          <w:rFonts w:ascii="Consolas" w:hAnsi="Consolas" w:cs="Consolas"/>
+          <w:color w:val="000000"/>
+          <w:sz w:val="19"/>
+          <w:szCs w:val="19"/>
+          <w:lang w:val="en-CA"/>
+        </w:rPr>
+      </w:pPr>
+      <w:r>
+        <w:rPr>
+          <w:rFonts w:ascii="Consolas" w:hAnsi="Consolas" w:cs="Consolas"/>
+          <w:color w:val="000000"/>
+          <w:sz w:val="19"/>
+          <w:szCs w:val="19"/>
+          <w:lang w:val="en-CA"/>
+        </w:rPr>
+        <w:tab/>
+      </w:r>
+      <w:r>
+        <w:rPr>
+          <w:rFonts w:ascii="Consolas" w:hAnsi="Consolas" w:cs="Consolas"/>
+          <w:color w:val="000000"/>
+          <w:sz w:val="19"/>
+          <w:szCs w:val="19"/>
+          <w:lang w:val="en-CA"/>
+        </w:rPr>
+        <w:tab/>
+        <w:t>shape[head].</w:t>
+      </w:r>
+      <w:proofErr w:type="spellStart"/>
+      <w:r>
+        <w:rPr>
+          <w:rFonts w:ascii="Consolas" w:hAnsi="Consolas" w:cs="Consolas"/>
+          <w:color w:val="000000"/>
+          <w:sz w:val="19"/>
+          <w:szCs w:val="19"/>
+          <w:lang w:val="en-CA"/>
+        </w:rPr>
+        <w:t>fillColor</w:t>
+      </w:r>
+      <w:proofErr w:type="spellEnd"/>
+      <w:r>
+        <w:rPr>
+          <w:rFonts w:ascii="Consolas" w:hAnsi="Consolas" w:cs="Consolas"/>
+          <w:color w:val="000000"/>
+          <w:sz w:val="19"/>
+          <w:szCs w:val="19"/>
+          <w:lang w:val="en-CA"/>
+        </w:rPr>
+        <w:t xml:space="preserve">[2] = </w:t>
+      </w:r>
+      <w:proofErr w:type="spellStart"/>
+      <w:r>
+        <w:rPr>
+          <w:rFonts w:ascii="Consolas" w:hAnsi="Consolas" w:cs="Consolas"/>
+          <w:color w:val="808080"/>
+          <w:sz w:val="19"/>
+          <w:szCs w:val="19"/>
+          <w:lang w:val="en-CA"/>
+        </w:rPr>
+        <w:t>fillColorB</w:t>
+      </w:r>
+      <w:proofErr w:type="spellEnd"/>
+      <w:r>
+        <w:rPr>
+          <w:rFonts w:ascii="Consolas" w:hAnsi="Consolas" w:cs="Consolas"/>
+          <w:color w:val="000000"/>
+          <w:sz w:val="19"/>
+          <w:szCs w:val="19"/>
+          <w:lang w:val="en-CA"/>
+        </w:rPr>
+        <w:t>;</w:t>
+      </w:r>
+    </w:p>
+    <w:p>
+      <w:pPr>
+        <w:autoSpaceDE w:val="0"/>
+        <w:autoSpaceDN w:val="0"/>
+        <w:adjustRightInd w:val="0"/>
+        <w:spacing w:after="0" w:line="240" w:lineRule="auto"/>
+        <w:rPr>
+          <w:rFonts w:ascii="Consolas" w:hAnsi="Consolas" w:cs="Consolas"/>
+          <w:color w:val="000000"/>
+          <w:sz w:val="19"/>
+          <w:szCs w:val="19"/>
+          <w:lang w:val="en-CA"/>
+        </w:rPr>
+      </w:pPr>
+    </w:p>
+    <w:p>
+      <w:pPr>
+        <w:autoSpaceDE w:val="0"/>
+        <w:autoSpaceDN w:val="0"/>
+        <w:adjustRightInd w:val="0"/>
+        <w:spacing w:after="0" w:line="240" w:lineRule="auto"/>
+        <w:rPr>
+          <w:rFonts w:ascii="Consolas" w:hAnsi="Consolas" w:cs="Consolas"/>
+          <w:color w:val="000000"/>
+          <w:sz w:val="19"/>
+          <w:szCs w:val="19"/>
+          <w:lang w:val="en-CA"/>
+        </w:rPr>
+      </w:pPr>
+      <w:r>
+        <w:rPr>
+          <w:rFonts w:ascii="Consolas" w:hAnsi="Consolas" w:cs="Consolas"/>
+          <w:color w:val="000000"/>
+          <w:sz w:val="19"/>
+          <w:szCs w:val="19"/>
+          <w:lang w:val="en-CA"/>
+        </w:rPr>
+        <w:tab/>
+      </w:r>
+      <w:r>
+        <w:rPr>
+          <w:rFonts w:ascii="Consolas" w:hAnsi="Consolas" w:cs="Consolas"/>
+          <w:color w:val="000000"/>
+          <w:sz w:val="19"/>
+          <w:szCs w:val="19"/>
+          <w:lang w:val="en-CA"/>
+        </w:rPr>
+        <w:tab/>
+        <w:t xml:space="preserve">shape[head].type = </w:t>
+      </w:r>
+      <w:r>
+        <w:rPr>
+          <w:rFonts w:ascii="Consolas" w:hAnsi="Consolas" w:cs="Consolas"/>
+          <w:color w:val="808080"/>
+          <w:sz w:val="19"/>
+          <w:szCs w:val="19"/>
+          <w:lang w:val="en-CA"/>
+        </w:rPr>
+        <w:t>type</w:t>
+      </w:r>
+      <w:r>
+        <w:rPr>
+          <w:rFonts w:ascii="Consolas" w:hAnsi="Consolas" w:cs="Consolas"/>
+          <w:color w:val="000000"/>
+          <w:sz w:val="19"/>
+          <w:szCs w:val="19"/>
+          <w:lang w:val="en-CA"/>
+        </w:rPr>
+        <w:t>;</w:t>
+      </w:r>
+    </w:p>
+    <w:p>
+      <w:pPr>
+        <w:autoSpaceDE w:val="0"/>
+        <w:autoSpaceDN w:val="0"/>
+        <w:adjustRightInd w:val="0"/>
+        <w:spacing w:after="0" w:line="240" w:lineRule="auto"/>
+        <w:rPr>
+          <w:rFonts w:ascii="Consolas" w:hAnsi="Consolas" w:cs="Consolas"/>
+          <w:color w:val="000000"/>
+          <w:sz w:val="19"/>
+          <w:szCs w:val="19"/>
+          <w:lang w:val="en-CA"/>
+        </w:rPr>
+      </w:pPr>
+    </w:p>
+    <w:p>
+      <w:pPr>
+        <w:autoSpaceDE w:val="0"/>
+        <w:autoSpaceDN w:val="0"/>
+        <w:adjustRightInd w:val="0"/>
+        <w:spacing w:after="0" w:line="240" w:lineRule="auto"/>
+        <w:rPr>
+          <w:rFonts w:ascii="Consolas" w:hAnsi="Consolas" w:cs="Consolas"/>
+          <w:color w:val="000000"/>
+          <w:sz w:val="19"/>
+          <w:szCs w:val="19"/>
+          <w:lang w:val="en-CA"/>
+        </w:rPr>
+      </w:pPr>
+      <w:r>
+        <w:rPr>
+          <w:rFonts w:ascii="Consolas" w:hAnsi="Consolas" w:cs="Consolas"/>
+          <w:color w:val="000000"/>
+          <w:sz w:val="19"/>
+          <w:szCs w:val="19"/>
+          <w:lang w:val="en-CA"/>
+        </w:rPr>
+        <w:tab/>
+      </w:r>
+      <w:r>
+        <w:rPr>
+          <w:rFonts w:ascii="Consolas" w:hAnsi="Consolas" w:cs="Consolas"/>
+          <w:color w:val="000000"/>
+          <w:sz w:val="19"/>
+          <w:szCs w:val="19"/>
+          <w:lang w:val="en-CA"/>
+        </w:rPr>
+        <w:tab/>
+        <w:t>shape[head].</w:t>
+      </w:r>
+      <w:proofErr w:type="spellStart"/>
+      <w:r>
+        <w:rPr>
+          <w:rFonts w:ascii="Consolas" w:hAnsi="Consolas" w:cs="Consolas"/>
+          <w:color w:val="000000"/>
+          <w:sz w:val="19"/>
+          <w:szCs w:val="19"/>
+          <w:lang w:val="en-CA"/>
+        </w:rPr>
+        <w:t>strokeWidth</w:t>
+      </w:r>
+      <w:proofErr w:type="spellEnd"/>
+      <w:r>
+        <w:rPr>
+          <w:rFonts w:ascii="Consolas" w:hAnsi="Consolas" w:cs="Consolas"/>
+          <w:color w:val="000000"/>
+          <w:sz w:val="19"/>
+          <w:szCs w:val="19"/>
+          <w:lang w:val="en-CA"/>
+        </w:rPr>
+        <w:t xml:space="preserve"> = </w:t>
+      </w:r>
+      <w:proofErr w:type="spellStart"/>
+      <w:r>
+        <w:rPr>
+          <w:rFonts w:ascii="Consolas" w:hAnsi="Consolas" w:cs="Consolas"/>
+          <w:color w:val="000000"/>
+          <w:sz w:val="19"/>
+          <w:szCs w:val="19"/>
+          <w:lang w:val="en-CA"/>
+        </w:rPr>
+        <w:t>strokeWidthDefault</w:t>
+      </w:r>
+      <w:proofErr w:type="spellEnd"/>
+      <w:r>
+        <w:rPr>
+          <w:rFonts w:ascii="Consolas" w:hAnsi="Consolas" w:cs="Consolas"/>
+          <w:color w:val="000000"/>
+          <w:sz w:val="19"/>
+          <w:szCs w:val="19"/>
+          <w:lang w:val="en-CA"/>
+        </w:rPr>
+        <w:t>;</w:t>
+      </w:r>
+    </w:p>
+    <w:p>
+      <w:pPr>
+        <w:autoSpaceDE w:val="0"/>
+        <w:autoSpaceDN w:val="0"/>
+        <w:adjustRightInd w:val="0"/>
+        <w:spacing w:after="0" w:line="240" w:lineRule="auto"/>
+        <w:rPr>
+          <w:rFonts w:ascii="Consolas" w:hAnsi="Consolas" w:cs="Consolas"/>
+          <w:color w:val="000000"/>
+          <w:sz w:val="19"/>
+          <w:szCs w:val="19"/>
+          <w:lang w:val="en-CA"/>
+        </w:rPr>
+      </w:pPr>
+    </w:p>
+    <w:p>
+      <w:pPr>
+        <w:autoSpaceDE w:val="0"/>
+        <w:autoSpaceDN w:val="0"/>
+        <w:adjustRightInd w:val="0"/>
+        <w:spacing w:after="0" w:line="240" w:lineRule="auto"/>
+        <w:rPr>
+          <w:rFonts w:ascii="Consolas" w:hAnsi="Consolas" w:cs="Consolas"/>
+          <w:color w:val="000000"/>
+          <w:sz w:val="19"/>
+          <w:szCs w:val="19"/>
+          <w:lang w:val="en-CA"/>
+        </w:rPr>
+      </w:pPr>
+      <w:r>
+        <w:rPr>
+          <w:rFonts w:ascii="Consolas" w:hAnsi="Consolas" w:cs="Consolas"/>
+          <w:color w:val="000000"/>
+          <w:sz w:val="19"/>
+          <w:szCs w:val="19"/>
+          <w:lang w:val="en-CA"/>
+        </w:rPr>
+        <w:tab/>
+      </w:r>
+      <w:r>
+        <w:rPr>
+          <w:rFonts w:ascii="Consolas" w:hAnsi="Consolas" w:cs="Consolas"/>
+          <w:color w:val="000000"/>
+          <w:sz w:val="19"/>
+          <w:szCs w:val="19"/>
+          <w:lang w:val="en-CA"/>
+        </w:rPr>
+        <w:tab/>
+        <w:t>head = ++head &gt;= count ? 0 : head;</w:t>
+      </w:r>
+    </w:p>
+    <w:p>
+      <w:pPr>
+        <w:autoSpaceDE w:val="0"/>
+        <w:autoSpaceDN w:val="0"/>
+        <w:adjustRightInd w:val="0"/>
+        <w:spacing w:after="0" w:line="240" w:lineRule="auto"/>
+        <w:rPr>
+          <w:rFonts w:ascii="Consolas" w:hAnsi="Consolas" w:cs="Consolas"/>
+          <w:color w:val="000000"/>
+          <w:sz w:val="19"/>
+          <w:szCs w:val="19"/>
+          <w:lang w:val="en-CA"/>
+        </w:rPr>
+      </w:pPr>
+      <w:r>
+        <w:rPr>
+          <w:rFonts w:ascii="Consolas" w:hAnsi="Consolas" w:cs="Consolas"/>
+          <w:color w:val="000000"/>
+          <w:sz w:val="19"/>
+          <w:szCs w:val="19"/>
+          <w:lang w:val="en-CA"/>
+        </w:rPr>
+        <w:tab/>
+        <w:t>}</w:t>
+      </w:r>
+    </w:p>
+    <w:p>
+      <w:pPr>
+        <w:autoSpaceDE w:val="0"/>
+        <w:autoSpaceDN w:val="0"/>
+        <w:adjustRightInd w:val="0"/>
+        <w:spacing w:after="0" w:line="240" w:lineRule="auto"/>
+        <w:rPr>
+          <w:rFonts w:ascii="Consolas" w:hAnsi="Consolas" w:cs="Consolas"/>
+          <w:color w:val="000000"/>
+          <w:sz w:val="19"/>
+          <w:szCs w:val="19"/>
+          <w:lang w:val="en-CA"/>
+        </w:rPr>
+      </w:pPr>
+      <w:r>
+        <w:rPr>
+          <w:rFonts w:ascii="Consolas" w:hAnsi="Consolas" w:cs="Consolas"/>
+          <w:color w:val="000000"/>
+          <w:sz w:val="19"/>
+          <w:szCs w:val="19"/>
+          <w:lang w:val="en-CA"/>
+        </w:rPr>
+        <w:t>}</w:t>
+      </w:r>
+    </w:p>
+    <w:p>
+      <w:pPr>
+        <w:autoSpaceDE w:val="0"/>
+        <w:autoSpaceDN w:val="0"/>
+        <w:adjustRightInd w:val="0"/>
+        <w:spacing w:after="0" w:line="240" w:lineRule="auto"/>
+        <w:rPr>
+          <w:rFonts w:ascii="Consolas" w:hAnsi="Consolas" w:cs="Consolas"/>
+          <w:color w:val="000000"/>
+          <w:sz w:val="19"/>
+          <w:szCs w:val="19"/>
+          <w:lang w:val="en-CA"/>
+        </w:rPr>
+      </w:pPr>
+    </w:p>
+    <w:p>
+      <w:pPr>
+        <w:autoSpaceDE w:val="0"/>
+        <w:autoSpaceDN w:val="0"/>
+        <w:adjustRightInd w:val="0"/>
+        <w:spacing w:after="0" w:line="240" w:lineRule="auto"/>
+        <w:rPr>
+          <w:rFonts w:ascii="Consolas" w:hAnsi="Consolas" w:cs="Consolas"/>
+          <w:color w:val="000000"/>
+          <w:sz w:val="19"/>
+          <w:szCs w:val="19"/>
+          <w:lang w:val="en-CA"/>
+        </w:rPr>
+      </w:pPr>
+      <w:r>
+        <w:rPr>
+          <w:rFonts w:ascii="Consolas" w:hAnsi="Consolas" w:cs="Consolas"/>
+          <w:color w:val="0000FF"/>
+          <w:sz w:val="19"/>
+          <w:szCs w:val="19"/>
+          <w:lang w:val="en-CA"/>
+        </w:rPr>
+        <w:t>void</w:t>
+      </w:r>
+      <w:r>
+        <w:rPr>
+          <w:rFonts w:ascii="Consolas" w:hAnsi="Consolas" w:cs="Consolas"/>
+          <w:color w:val="000000"/>
+          <w:sz w:val="19"/>
+          <w:szCs w:val="19"/>
+          <w:lang w:val="en-CA"/>
+        </w:rPr>
+        <w:t xml:space="preserve"> </w:t>
+      </w:r>
+      <w:r>
+        <w:rPr>
+          <w:rFonts w:ascii="Consolas" w:hAnsi="Consolas" w:cs="Consolas"/>
+          <w:color w:val="2B91AF"/>
+          <w:sz w:val="19"/>
+          <w:szCs w:val="19"/>
+          <w:lang w:val="en-CA"/>
+        </w:rPr>
+        <w:t>Renderer</w:t>
+      </w:r>
+      <w:r>
+        <w:rPr>
+          <w:rFonts w:ascii="Consolas" w:hAnsi="Consolas" w:cs="Consolas"/>
+          <w:color w:val="000000"/>
+          <w:sz w:val="19"/>
+          <w:szCs w:val="19"/>
+          <w:lang w:val="en-CA"/>
+        </w:rPr>
+        <w:t>::</w:t>
+      </w:r>
+      <w:proofErr w:type="spellStart"/>
+      <w:r>
+        <w:rPr>
+          <w:rFonts w:ascii="Consolas" w:hAnsi="Consolas" w:cs="Consolas"/>
+          <w:color w:val="000000"/>
+          <w:sz w:val="19"/>
+          <w:szCs w:val="19"/>
+          <w:lang w:val="en-CA"/>
+        </w:rPr>
+        <w:t>removeFromShape</w:t>
+      </w:r>
+      <w:proofErr w:type="spellEnd"/>
+      <w:r>
+        <w:rPr>
+          <w:rFonts w:ascii="Consolas" w:hAnsi="Consolas" w:cs="Consolas"/>
+          <w:color w:val="000000"/>
+          <w:sz w:val="19"/>
+          <w:szCs w:val="19"/>
+          <w:lang w:val="en-CA"/>
+        </w:rPr>
+        <w:t>()</w:t>
+      </w:r>
+    </w:p>
+    <w:p>
+      <w:pPr>
+        <w:autoSpaceDE w:val="0"/>
+        <w:autoSpaceDN w:val="0"/>
+        <w:adjustRightInd w:val="0"/>
+        <w:spacing w:after="0" w:line="240" w:lineRule="auto"/>
+        <w:rPr>
+          <w:rFonts w:ascii="Consolas" w:hAnsi="Consolas" w:cs="Consolas"/>
+          <w:color w:val="000000"/>
+          <w:sz w:val="19"/>
+          <w:szCs w:val="19"/>
+          <w:lang w:val="en-CA"/>
+        </w:rPr>
+      </w:pPr>
+      <w:r>
+        <w:rPr>
+          <w:rFonts w:ascii="Consolas" w:hAnsi="Consolas" w:cs="Consolas"/>
+          <w:color w:val="000000"/>
+          <w:sz w:val="19"/>
+          <w:szCs w:val="19"/>
+          <w:lang w:val="en-CA"/>
+        </w:rPr>
+        <w:t>{</w:t>
+      </w:r>
+    </w:p>
+    <w:p>
+      <w:pPr>
+        <w:autoSpaceDE w:val="0"/>
+        <w:autoSpaceDN w:val="0"/>
+        <w:adjustRightInd w:val="0"/>
+        <w:spacing w:after="0" w:line="240" w:lineRule="auto"/>
+        <w:rPr>
+          <w:rFonts w:ascii="Consolas" w:hAnsi="Consolas" w:cs="Consolas"/>
+          <w:color w:val="000000"/>
+          <w:sz w:val="19"/>
+          <w:szCs w:val="19"/>
+          <w:lang w:val="en-CA"/>
+        </w:rPr>
+      </w:pPr>
+      <w:r>
+        <w:rPr>
+          <w:rFonts w:ascii="Consolas" w:hAnsi="Consolas" w:cs="Consolas"/>
+          <w:color w:val="000000"/>
+          <w:sz w:val="19"/>
+          <w:szCs w:val="19"/>
+          <w:lang w:val="en-CA"/>
+        </w:rPr>
+        <w:tab/>
+      </w:r>
+      <w:r>
+        <w:rPr>
+          <w:rFonts w:ascii="Consolas" w:hAnsi="Consolas" w:cs="Consolas"/>
+          <w:color w:val="0000FF"/>
+          <w:sz w:val="19"/>
+          <w:szCs w:val="19"/>
+          <w:lang w:val="en-CA"/>
+        </w:rPr>
+        <w:t>if</w:t>
+      </w:r>
+      <w:r>
+        <w:rPr>
+          <w:rFonts w:ascii="Consolas" w:hAnsi="Consolas" w:cs="Consolas"/>
+          <w:color w:val="000000"/>
+          <w:sz w:val="19"/>
+          <w:szCs w:val="19"/>
+          <w:lang w:val="en-CA"/>
+        </w:rPr>
+        <w:t xml:space="preserve"> (head &gt;= 1)</w:t>
+      </w:r>
+    </w:p>
+    <w:p>
+      <w:pPr>
+        <w:autoSpaceDE w:val="0"/>
+        <w:autoSpaceDN w:val="0"/>
+        <w:adjustRightInd w:val="0"/>
+        <w:spacing w:after="0" w:line="240" w:lineRule="auto"/>
+        <w:rPr>
+          <w:rFonts w:ascii="Consolas" w:hAnsi="Consolas" w:cs="Consolas"/>
+          <w:color w:val="000000"/>
+          <w:sz w:val="19"/>
+          <w:szCs w:val="19"/>
+          <w:lang w:val="en-CA"/>
+        </w:rPr>
+      </w:pPr>
+      <w:r>
+        <w:rPr>
+          <w:rFonts w:ascii="Consolas" w:hAnsi="Consolas" w:cs="Consolas"/>
+          <w:color w:val="000000"/>
+          <w:sz w:val="19"/>
+          <w:szCs w:val="19"/>
+          <w:lang w:val="en-CA"/>
+        </w:rPr>
+        <w:tab/>
+        <w:t>{</w:t>
+      </w:r>
+    </w:p>
+    <w:p>
+      <w:pPr>
+        <w:autoSpaceDE w:val="0"/>
+        <w:autoSpaceDN w:val="0"/>
+        <w:adjustRightInd w:val="0"/>
+        <w:spacing w:after="0" w:line="240" w:lineRule="auto"/>
+        <w:rPr>
+          <w:rFonts w:ascii="Consolas" w:hAnsi="Consolas" w:cs="Consolas"/>
+          <w:color w:val="000000"/>
+          <w:sz w:val="19"/>
+          <w:szCs w:val="19"/>
+          <w:lang w:val="en-CA"/>
+        </w:rPr>
+      </w:pPr>
+      <w:r>
+        <w:rPr>
+          <w:rFonts w:ascii="Consolas" w:hAnsi="Consolas" w:cs="Consolas"/>
+          <w:color w:val="000000"/>
+          <w:sz w:val="19"/>
+          <w:szCs w:val="19"/>
+          <w:lang w:val="en-CA"/>
+        </w:rPr>
+        <w:tab/>
+      </w:r>
+      <w:r>
+        <w:rPr>
+          <w:rFonts w:ascii="Consolas" w:hAnsi="Consolas" w:cs="Consolas"/>
+          <w:color w:val="000000"/>
+          <w:sz w:val="19"/>
+          <w:szCs w:val="19"/>
+          <w:lang w:val="en-CA"/>
+        </w:rPr>
+        <w:tab/>
+        <w:t xml:space="preserve">shape[head-1].type = </w:t>
+      </w:r>
+      <w:proofErr w:type="spellStart"/>
+      <w:r>
+        <w:rPr>
+          <w:rFonts w:ascii="Consolas" w:hAnsi="Consolas" w:cs="Consolas"/>
+          <w:color w:val="2B91AF"/>
+          <w:sz w:val="19"/>
+          <w:szCs w:val="19"/>
+          <w:lang w:val="en-CA"/>
+        </w:rPr>
+        <w:t>VectorPrimitive</w:t>
+      </w:r>
+      <w:proofErr w:type="spellEnd"/>
+      <w:r>
+        <w:rPr>
+          <w:rFonts w:ascii="Consolas" w:hAnsi="Consolas" w:cs="Consolas"/>
+          <w:color w:val="000000"/>
+          <w:sz w:val="19"/>
+          <w:szCs w:val="19"/>
+          <w:lang w:val="en-CA"/>
+        </w:rPr>
+        <w:t>::</w:t>
+      </w:r>
+      <w:r>
+        <w:rPr>
+          <w:rFonts w:ascii="Consolas" w:hAnsi="Consolas" w:cs="Consolas"/>
+          <w:color w:val="2F4F4F"/>
+          <w:sz w:val="19"/>
+          <w:szCs w:val="19"/>
+          <w:lang w:val="en-CA"/>
+        </w:rPr>
+        <w:t>NONE</w:t>
+      </w:r>
+      <w:r>
+        <w:rPr>
+          <w:rFonts w:ascii="Consolas" w:hAnsi="Consolas" w:cs="Consolas"/>
+          <w:color w:val="000000"/>
+          <w:sz w:val="19"/>
+          <w:szCs w:val="19"/>
+          <w:lang w:val="en-CA"/>
+        </w:rPr>
+        <w:t>;</w:t>
+      </w:r>
+    </w:p>
+    <w:p>
+      <w:pPr>
+        <w:autoSpaceDE w:val="0"/>
+        <w:autoSpaceDN w:val="0"/>
+        <w:adjustRightInd w:val="0"/>
+        <w:spacing w:after="0" w:line="240" w:lineRule="auto"/>
+        <w:rPr>
+          <w:rFonts w:ascii="Consolas" w:hAnsi="Consolas" w:cs="Consolas"/>
+          <w:color w:val="000000"/>
+          <w:sz w:val="19"/>
+          <w:szCs w:val="19"/>
+          <w:lang w:val="en-CA"/>
+        </w:rPr>
+      </w:pPr>
+    </w:p>
+    <w:p>
+      <w:pPr>
+        <w:autoSpaceDE w:val="0"/>
+        <w:autoSpaceDN w:val="0"/>
+        <w:adjustRightInd w:val="0"/>
+        <w:spacing w:after="0" w:line="240" w:lineRule="auto"/>
+        <w:rPr>
+          <w:rFonts w:ascii="Consolas" w:hAnsi="Consolas" w:cs="Consolas"/>
+          <w:color w:val="000000"/>
+          <w:sz w:val="19"/>
+          <w:szCs w:val="19"/>
+        </w:rPr>
+      </w:pPr>
+      <w:r>
+        <w:rPr>
+          <w:rFonts w:ascii="Consolas" w:hAnsi="Consolas" w:cs="Consolas"/>
+          <w:color w:val="000000"/>
+          <w:sz w:val="19"/>
+          <w:szCs w:val="19"/>
+          <w:lang w:val="en-CA"/>
+        </w:rPr>
+        <w:tab/>
+      </w:r>
+      <w:r>
+        <w:rPr>
+          <w:rFonts w:ascii="Consolas" w:hAnsi="Consolas" w:cs="Consolas"/>
+          <w:color w:val="000000"/>
+          <w:sz w:val="19"/>
+          <w:szCs w:val="19"/>
+          <w:lang w:val="en-CA"/>
+        </w:rPr>
+        <w:tab/>
+      </w:r>
+      <w:proofErr w:type="spellStart"/>
+      <w:r>
+        <w:rPr>
+          <w:rFonts w:ascii="Consolas" w:hAnsi="Consolas" w:cs="Consolas"/>
+          <w:color w:val="000000"/>
+          <w:sz w:val="19"/>
+          <w:szCs w:val="19"/>
+        </w:rPr>
+        <w:t>head</w:t>
+      </w:r>
+      <w:proofErr w:type="spellEnd"/>
+      <w:r>
+        <w:rPr>
+          <w:rFonts w:ascii="Consolas" w:hAnsi="Consolas" w:cs="Consolas"/>
+          <w:color w:val="000000"/>
+          <w:sz w:val="19"/>
+          <w:szCs w:val="19"/>
+        </w:rPr>
+        <w:t xml:space="preserve"> = </w:t>
+      </w:r>
+      <w:proofErr w:type="spellStart"/>
+      <w:r>
+        <w:rPr>
+          <w:rFonts w:ascii="Consolas" w:hAnsi="Consolas" w:cs="Consolas"/>
+          <w:color w:val="000000"/>
+          <w:sz w:val="19"/>
+          <w:szCs w:val="19"/>
+        </w:rPr>
+        <w:t>head</w:t>
+      </w:r>
+      <w:proofErr w:type="spellEnd"/>
+      <w:r>
+        <w:rPr>
+          <w:rFonts w:ascii="Consolas" w:hAnsi="Consolas" w:cs="Consolas"/>
+          <w:color w:val="000000"/>
+          <w:sz w:val="19"/>
+          <w:szCs w:val="19"/>
+        </w:rPr>
+        <w:t xml:space="preserve"> - 1;</w:t>
+      </w:r>
+    </w:p>
+    <w:p>
+      <w:pPr>
+        <w:autoSpaceDE w:val="0"/>
+        <w:autoSpaceDN w:val="0"/>
+        <w:adjustRightInd w:val="0"/>
+        <w:spacing w:after="0" w:line="240" w:lineRule="auto"/>
+        <w:rPr>
+          <w:rFonts w:ascii="Consolas" w:hAnsi="Consolas" w:cs="Consolas"/>
+          <w:color w:val="000000"/>
+          <w:sz w:val="19"/>
+          <w:szCs w:val="19"/>
+        </w:rPr>
+      </w:pPr>
+      <w:r>
+        <w:rPr>
+          <w:rFonts w:ascii="Consolas" w:hAnsi="Consolas" w:cs="Consolas"/>
+          <w:color w:val="000000"/>
+          <w:sz w:val="19"/>
+          <w:szCs w:val="19"/>
+        </w:rPr>
+        <w:tab/>
+        <w:t>}</w:t>
+      </w:r>
+    </w:p>
+    <w:p>
+      <w:pPr>
+        <w:rPr>
+          <w:lang w:val="fr-FR"/>
+        </w:rPr>
+      </w:pPr>
+      <w:r>
+        <w:rPr>
+          <w:rFonts w:ascii="Consolas" w:hAnsi="Consolas" w:cs="Consolas"/>
+          <w:color w:val="000000"/>
+          <w:sz w:val="19"/>
+          <w:szCs w:val="19"/>
+        </w:rPr>
+        <w:t>}</w:t>
+      </w:r>
+    </w:p>
+    <w:p>
+      <w:pPr>
+        <w:rPr>
+          <w:lang w:val="fr-FR"/>
+        </w:rPr>
+      </w:pPr>
+    </w:p>
+    <w:p>
+      <w:pPr>
+        <w:rPr>
+          <w:lang w:val="fr-FR"/>
+        </w:rPr>
+      </w:pPr>
+      <w:r>
+        <w:rPr>
+          <w:lang w:val="fr-FR"/>
+        </w:rPr>
+        <w:lastRenderedPageBreak/>
         <w:t>Section 4: Géométrie</w:t>
       </w:r>
     </w:p>
@@ -2414,7 +5654,6 @@
         <w:rPr>
           <w:lang w:val="fr-FR"/>
         </w:rPr>
-        <w:lastRenderedPageBreak/>
         <w:t>-Texture</w:t>
       </w:r>
     </w:p>
@@ -2863,7 +6102,7 @@
             <w:rPr>
               <w:noProof/>
             </w:rPr>
-            <w:t>7</w:t>
+            <w:t>8</w:t>
           </w:r>
         </w:fldSimple>
       </w:p>
@@ -3535,7 +6774,7 @@
 </file>
 
 <file path=customXml/itemProps1.xml><?xml version="1.0" encoding="utf-8"?>
-<ds:datastoreItem xmlns:ds="http://schemas.openxmlformats.org/officeDocument/2006/customXml" ds:itemID="{0A76779F-1908-4742-BF1B-DAB9558D4FC7}">
+<ds:datastoreItem xmlns:ds="http://schemas.openxmlformats.org/officeDocument/2006/customXml" ds:itemID="{7BA12575-2749-4BFD-9C6F-95CCEBDDDA82}">
   <ds:schemaRefs>
     <ds:schemaRef ds:uri="http://schemas.openxmlformats.org/officeDocument/2006/bibliography"/>
   </ds:schemaRefs>

</xml_diff>